<commit_message>
Requirement List is updated to the final draft.
</commit_message>
<xml_diff>
--- a/Documents/RequirementList/Requirements_List.docx
+++ b/Documents/RequirementList/Requirements_List.docx
@@ -51,8 +51,6 @@
         </w:rPr>
         <w:t>Nonfunctional Requirements:</w:t>
       </w:r>
-      <w:bookmarkStart w:id="0" w:name="_GoBack"/>
-      <w:bookmarkEnd w:id="0"/>
     </w:p>
     <w:p>
       <w:pPr>
@@ -70,11 +68,44 @@
         <w:pStyle w:val="ListeParagraf"/>
         <w:numPr>
           <w:ilvl w:val="0"/>
-          <w:numId w:val="20"/>
+          <w:numId w:val="27"/>
         </w:numPr>
       </w:pPr>
       <w:r>
-        <w:t>There must be Offices belong to the Company which consists of rentable vehicles.</w:t>
+        <w:t xml:space="preserve">In the </w:t>
+      </w:r>
+      <w:r>
+        <w:t>system</w:t>
+      </w:r>
+      <w:r>
+        <w:t>,</w:t>
+      </w:r>
+      <w:r>
+        <w:t xml:space="preserve"> </w:t>
+      </w:r>
+      <w:r>
+        <w:t>there must be O</w:t>
+      </w:r>
+      <w:r>
+        <w:t>ffices denoted as their</w:t>
+      </w:r>
+      <w:r>
+        <w:t xml:space="preserve"> name,</w:t>
+      </w:r>
+      <w:r>
+        <w:t xml:space="preserve"> address, e-mail, phone, fax</w:t>
+      </w:r>
+      <w:r>
+        <w:t xml:space="preserve">, </w:t>
+      </w:r>
+      <w:r>
+        <w:t>working-hours</w:t>
+      </w:r>
+      <w:r>
+        <w:t>, city and country</w:t>
+      </w:r>
+      <w:r>
+        <w:t>.</w:t>
       </w:r>
     </w:p>
     <w:p>
@@ -82,7 +113,7 @@
         <w:pStyle w:val="ListeParagraf"/>
         <w:numPr>
           <w:ilvl w:val="0"/>
-          <w:numId w:val="20"/>
+          <w:numId w:val="27"/>
         </w:numPr>
       </w:pPr>
       <w:r>
@@ -95,25 +126,58 @@
         <w:t xml:space="preserve">, </w:t>
       </w:r>
       <w:r>
-        <w:t>the</w:t>
-      </w:r>
-      <w:r>
-        <w:t xml:space="preserve"> name,</w:t>
-      </w:r>
-      <w:r>
-        <w:t xml:space="preserve"> address, e-mail, phone, fax</w:t>
-      </w:r>
-      <w:r>
-        <w:t xml:space="preserve">, </w:t>
-      </w:r>
-      <w:r>
-        <w:t>working-hours</w:t>
-      </w:r>
-      <w:r>
-        <w:t xml:space="preserve">, city and country </w:t>
-      </w:r>
-      <w:r>
-        <w:t>of Offices must be stored.</w:t>
+        <w:t xml:space="preserve">there must be </w:t>
+      </w:r>
+      <w:r>
+        <w:t>Vehicles</w:t>
+      </w:r>
+      <w:r>
+        <w:t xml:space="preserve"> denoted as their </w:t>
+      </w:r>
+      <w:r>
+        <w:t>model number,</w:t>
+      </w:r>
+      <w:r>
+        <w:t xml:space="preserve">physical </w:t>
+      </w:r>
+      <w:r>
+        <w:t>status,</w:t>
+      </w:r>
+      <w:r>
+        <w:t xml:space="preserve"> renting status,</w:t>
+      </w:r>
+      <w:r>
+        <w:t xml:space="preserve"> </w:t>
+      </w:r>
+      <w:r>
+        <w:t xml:space="preserve">daily price, </w:t>
+      </w:r>
+      <w:r>
+        <w:t>class, gear</w:t>
+      </w:r>
+      <w:r>
+        <w:t xml:space="preserve"> type</w:t>
+      </w:r>
+      <w:r>
+        <w:t>, fuel type, number of seats, avaliable luggage, minimum driver’s age, minimum years of license, brake system, avaliability of airbags</w:t>
+      </w:r>
+      <w:r>
+        <w:t>, avaliability of air conditioning, pick up and return fuel amount</w:t>
+      </w:r>
+      <w:r>
+        <w:t>,</w:t>
+      </w:r>
+      <w:r>
+        <w:t xml:space="preserve"> kilometer of the car</w:t>
+      </w:r>
+      <w:r>
+        <w:t xml:space="preserve"> </w:t>
+      </w:r>
+      <w:r>
+        <w:t>and the</w:t>
+      </w:r>
+      <w:r>
+        <w:t xml:space="preserve"> name of the current Office.</w:t>
       </w:r>
     </w:p>
     <w:p>
@@ -121,7 +185,7 @@
         <w:pStyle w:val="ListeParagraf"/>
         <w:numPr>
           <w:ilvl w:val="0"/>
-          <w:numId w:val="20"/>
+          <w:numId w:val="27"/>
         </w:numPr>
       </w:pPr>
       <w:r>
@@ -134,34 +198,55 @@
         <w:t xml:space="preserve">, </w:t>
       </w:r>
       <w:r>
-        <w:t>Vehicles</w:t>
-      </w:r>
-      <w:r>
-        <w:t xml:space="preserve"> must be denoted as their </w:t>
-      </w:r>
-      <w:r>
-        <w:t xml:space="preserve">model number,status, </w:t>
-      </w:r>
-      <w:r>
-        <w:t xml:space="preserve">daily price, </w:t>
-      </w:r>
-      <w:r>
-        <w:t>class, gear, fuel type, number of seats, avaliable luggage, minimum driver’s age, minimum years of license, brake system, avaliability of airbags</w:t>
-      </w:r>
-      <w:r>
-        <w:t>, avaliability of air conditioning, pick up and return fuel amount</w:t>
+        <w:t xml:space="preserve">there must be </w:t>
+      </w:r>
+      <w:r>
+        <w:t>RegisteredUser</w:t>
+      </w:r>
+      <w:r>
+        <w:t>s</w:t>
+      </w:r>
+      <w:r>
+        <w:t xml:space="preserve"> </w:t>
+      </w:r>
+      <w:r>
+        <w:t xml:space="preserve">denoted as </w:t>
+      </w:r>
+      <w:r>
+        <w:t>their</w:t>
+      </w:r>
+      <w:r>
+        <w:t xml:space="preserve"> </w:t>
+      </w:r>
+      <w:r>
+        <w:t>n</w:t>
+      </w:r>
+      <w:r>
+        <w:t>ame</w:t>
       </w:r>
       <w:r>
         <w:t>,</w:t>
       </w:r>
       <w:r>
-        <w:t xml:space="preserve"> kilometer of the car</w:t>
-      </w:r>
-      <w:r>
         <w:t xml:space="preserve"> </w:t>
       </w:r>
       <w:r>
-        <w:t xml:space="preserve">and the location (in terms of offices). </w:t>
+        <w:t>s</w:t>
+      </w:r>
+      <w:r>
+        <w:t>urname,</w:t>
+      </w:r>
+      <w:r>
+        <w:t>username,</w:t>
+      </w:r>
+      <w:r>
+        <w:t xml:space="preserve"> </w:t>
+      </w:r>
+      <w:r>
+        <w:t>password, b</w:t>
+      </w:r>
+      <w:r>
+        <w:t>irthdate, phone, e-mail, gender, address, city, country and driver-license information.</w:t>
       </w:r>
     </w:p>
     <w:p>
@@ -169,62 +254,29 @@
         <w:pStyle w:val="ListeParagraf"/>
         <w:numPr>
           <w:ilvl w:val="0"/>
-          <w:numId w:val="20"/>
+          <w:numId w:val="27"/>
         </w:numPr>
       </w:pPr>
       <w:r>
-        <w:t xml:space="preserve">In the </w:t>
-      </w:r>
-      <w:r>
-        <w:t>system</w:t>
-      </w:r>
-      <w:r>
-        <w:t xml:space="preserve">, </w:t>
-      </w:r>
-      <w:r>
-        <w:t>RegisteredUser</w:t>
+        <w:t>In the system, t</w:t>
+      </w:r>
+      <w:r>
+        <w:t>here must be Administrator</w:t>
+      </w:r>
+      <w:r>
+        <w:t xml:space="preserve">s </w:t>
+      </w:r>
+      <w:r>
+        <w:t xml:space="preserve">denoted as </w:t>
+      </w:r>
+      <w:r>
+        <w:t>their</w:t>
       </w:r>
       <w:r>
         <w:t xml:space="preserve"> </w:t>
       </w:r>
       <w:r>
-        <w:t xml:space="preserve">must be </w:t>
-      </w:r>
-      <w:r>
-        <w:t xml:space="preserve">denoted as </w:t>
-      </w:r>
-      <w:r>
-        <w:t>its</w:t>
-      </w:r>
-      <w:r>
-        <w:t xml:space="preserve"> </w:t>
-      </w:r>
-      <w:r>
-        <w:t>n</w:t>
-      </w:r>
-      <w:r>
-        <w:t>ame</w:t>
-      </w:r>
-      <w:r>
-        <w:t xml:space="preserve">, </w:t>
-      </w:r>
-      <w:r>
-        <w:t>s</w:t>
-      </w:r>
-      <w:r>
-        <w:t>urname,</w:t>
-      </w:r>
-      <w:r>
-        <w:t>username,</w:t>
-      </w:r>
-      <w:r>
-        <w:t xml:space="preserve"> </w:t>
-      </w:r>
-      <w:r>
-        <w:t>password, b</w:t>
-      </w:r>
-      <w:r>
-        <w:t>irthdate, phone, e-mail, gender, address, city, country and driver-license information.</w:t>
+        <w:t>name, username, phone, e-mail.</w:t>
       </w:r>
     </w:p>
     <w:p>
@@ -232,20 +284,32 @@
         <w:pStyle w:val="ListeParagraf"/>
         <w:numPr>
           <w:ilvl w:val="0"/>
-          <w:numId w:val="20"/>
+          <w:numId w:val="27"/>
         </w:numPr>
       </w:pPr>
       <w:r>
-        <w:t>In the system, t</w:t>
-      </w:r>
-      <w:r>
-        <w:t xml:space="preserve">here must be an Administrator role denoted as </w:t>
-      </w:r>
-      <w:r>
-        <w:t xml:space="preserve">its </w:t>
-      </w:r>
-      <w:r>
-        <w:t>name, username, phone, e-mail.</w:t>
+        <w:t>The searching panel</w:t>
+      </w:r>
+      <w:r>
+        <w:t xml:space="preserve"> to</w:t>
+      </w:r>
+      <w:r>
+        <w:t xml:space="preserve"> list avaliable vehicles for renting must be present</w:t>
+      </w:r>
+      <w:r>
+        <w:t>ed</w:t>
+      </w:r>
+      <w:r>
+        <w:t xml:space="preserve"> only on the </w:t>
+      </w:r>
+      <w:r>
+        <w:t>main page</w:t>
+      </w:r>
+      <w:r>
+        <w:t xml:space="preserve"> of the website</w:t>
+      </w:r>
+      <w:r>
+        <w:t>.</w:t>
       </w:r>
     </w:p>
     <w:p>
@@ -253,32 +317,29 @@
         <w:pStyle w:val="ListeParagraf"/>
         <w:numPr>
           <w:ilvl w:val="0"/>
-          <w:numId w:val="20"/>
+          <w:numId w:val="27"/>
         </w:numPr>
       </w:pPr>
       <w:r>
-        <w:t>The searching panel</w:t>
-      </w:r>
-      <w:r>
-        <w:t xml:space="preserve"> to</w:t>
-      </w:r>
-      <w:r>
-        <w:t xml:space="preserve"> list avaliable vehicles for renting must be present</w:t>
-      </w:r>
-      <w:r>
-        <w:t>ed</w:t>
-      </w:r>
-      <w:r>
-        <w:t xml:space="preserve"> only on the </w:t>
-      </w:r>
-      <w:r>
-        <w:t>main page</w:t>
-      </w:r>
-      <w:r>
-        <w:t xml:space="preserve"> of the website</w:t>
-      </w:r>
-      <w:r>
-        <w:t>.</w:t>
+        <w:t>In the system,</w:t>
+      </w:r>
+      <w:r>
+        <w:t xml:space="preserve"> there must be</w:t>
+      </w:r>
+      <w:r>
+        <w:t xml:space="preserve"> OfficeUser</w:t>
+      </w:r>
+      <w:r>
+        <w:t>s</w:t>
+      </w:r>
+      <w:r>
+        <w:t xml:space="preserve"> denoted as </w:t>
+      </w:r>
+      <w:r>
+        <w:t>their</w:t>
+      </w:r>
+      <w:r>
+        <w:t xml:space="preserve"> name, surname, birthdate, phone, e-mail, username, password, gender, address, city and country.</w:t>
       </w:r>
     </w:p>
     <w:p>
@@ -286,11 +347,29 @@
         <w:pStyle w:val="ListeParagraf"/>
         <w:numPr>
           <w:ilvl w:val="0"/>
-          <w:numId w:val="20"/>
+          <w:numId w:val="27"/>
         </w:numPr>
       </w:pPr>
       <w:r>
-        <w:t>In the system, OfficeUser must be denoted as its name, surname, birthdate, phone, e-mail, username, password, gender, address, city and country.</w:t>
+        <w:t xml:space="preserve">In the system, </w:t>
+      </w:r>
+      <w:r>
+        <w:t xml:space="preserve">there must be RegionalDirectors </w:t>
+      </w:r>
+      <w:r>
+        <w:t xml:space="preserve">denoted as </w:t>
+      </w:r>
+      <w:r>
+        <w:t>their</w:t>
+      </w:r>
+      <w:r>
+        <w:t xml:space="preserve"> name, surname, </w:t>
+      </w:r>
+      <w:r>
+        <w:t xml:space="preserve">region, </w:t>
+      </w:r>
+      <w:r>
+        <w:t>birthdate, phone, e-mail, username, password, gender, address, city and country.</w:t>
       </w:r>
     </w:p>
     <w:p>
@@ -298,11 +377,35 @@
         <w:pStyle w:val="ListeParagraf"/>
         <w:numPr>
           <w:ilvl w:val="0"/>
-          <w:numId w:val="20"/>
+          <w:numId w:val="27"/>
         </w:numPr>
       </w:pPr>
       <w:r>
-        <w:t>In the system, OfficeManager must be denoted as its name, surname, birthdate, phone, e-mail, username, password, gender, address, city and country.</w:t>
+        <w:t>The system must list avaliable vehicles at most 30 seconds.</w:t>
+      </w:r>
+    </w:p>
+    <w:p>
+      <w:pPr>
+        <w:pStyle w:val="ListeParagraf"/>
+        <w:numPr>
+          <w:ilvl w:val="0"/>
+          <w:numId w:val="27"/>
+        </w:numPr>
+      </w:pPr>
+      <w:r>
+        <w:t>The system must prevent to rent the Vehicles with the damaged physical status.</w:t>
+      </w:r>
+    </w:p>
+    <w:p>
+      <w:pPr>
+        <w:pStyle w:val="ListeParagraf"/>
+        <w:numPr>
+          <w:ilvl w:val="0"/>
+          <w:numId w:val="27"/>
+        </w:numPr>
+      </w:pPr>
+      <w:r>
+        <w:t>The search panel on the main page of the website must be auto-scaled for different types of resolutions.</w:t>
       </w:r>
     </w:p>
     <w:p/>
@@ -334,6 +437,8 @@
     <w:p>
       <w:pPr>
         <w:rPr>
+          <w:b/>
+          <w:bCs/>
           <w:sz w:val="28"/>
           <w:szCs w:val="28"/>
         </w:rPr>
@@ -344,11 +449,23 @@
         <w:pStyle w:val="ListeParagraf"/>
         <w:numPr>
           <w:ilvl w:val="0"/>
-          <w:numId w:val="20"/>
+          <w:numId w:val="26"/>
         </w:numPr>
       </w:pPr>
       <w:r>
-        <w:t>A Visitor can list avaliable vehicles to rent through providing the receiving date and office together with returning date and Office.</w:t>
+        <w:t>A Visitor can list avaliable vehicles to rent through providing the receiving date</w:t>
+      </w:r>
+      <w:r>
+        <w:t xml:space="preserve"> and receiving </w:t>
+      </w:r>
+      <w:r>
+        <w:t xml:space="preserve">office together with returning date and </w:t>
+      </w:r>
+      <w:r>
+        <w:t xml:space="preserve">returning </w:t>
+      </w:r>
+      <w:r>
+        <w:t>Office.</w:t>
       </w:r>
     </w:p>
     <w:p>
@@ -356,7 +473,7 @@
         <w:pStyle w:val="ListeParagraf"/>
         <w:numPr>
           <w:ilvl w:val="0"/>
-          <w:numId w:val="20"/>
+          <w:numId w:val="26"/>
         </w:numPr>
       </w:pPr>
       <w:r>
@@ -380,9 +497,12 @@
         <w:pStyle w:val="ListeParagraf"/>
         <w:numPr>
           <w:ilvl w:val="0"/>
-          <w:numId w:val="20"/>
+          <w:numId w:val="26"/>
         </w:numPr>
       </w:pPr>
+      <w:r>
+        <w:t xml:space="preserve"> </w:t>
+      </w:r>
       <w:r>
         <w:t>A RegisteredUser can rent vehicles</w:t>
       </w:r>
@@ -398,7 +518,7 @@
         <w:pStyle w:val="ListeParagraf"/>
         <w:numPr>
           <w:ilvl w:val="0"/>
-          <w:numId w:val="20"/>
+          <w:numId w:val="26"/>
         </w:numPr>
       </w:pPr>
       <w:r>
@@ -410,7 +530,7 @@
         <w:pStyle w:val="ListeParagraf"/>
         <w:numPr>
           <w:ilvl w:val="0"/>
-          <w:numId w:val="20"/>
+          <w:numId w:val="26"/>
         </w:numPr>
       </w:pPr>
       <w:r>
@@ -428,11 +548,20 @@
         <w:pStyle w:val="ListeParagraf"/>
         <w:numPr>
           <w:ilvl w:val="0"/>
-          <w:numId w:val="20"/>
+          <w:numId w:val="26"/>
         </w:numPr>
       </w:pPr>
       <w:r>
-        <w:t>A RegisteredUser can change the drop off location</w:t>
+        <w:t xml:space="preserve">A RegisteredUser can change the </w:t>
+      </w:r>
+      <w:r>
+        <w:t>returning</w:t>
+      </w:r>
+      <w:r>
+        <w:t xml:space="preserve"> </w:t>
+      </w:r>
+      <w:r>
+        <w:t>Office</w:t>
       </w:r>
       <w:r>
         <w:t xml:space="preserve"> of a current renting</w:t>
@@ -446,11 +575,17 @@
         <w:pStyle w:val="ListeParagraf"/>
         <w:numPr>
           <w:ilvl w:val="0"/>
-          <w:numId w:val="20"/>
+          <w:numId w:val="26"/>
         </w:numPr>
       </w:pPr>
       <w:r>
-        <w:t>An Administrator can add new Offices to system and remove Offices from the system.</w:t>
+        <w:t>An Administrator</w:t>
+      </w:r>
+      <w:r>
+        <w:t xml:space="preserve"> and A RegionalDirector</w:t>
+      </w:r>
+      <w:r>
+        <w:t xml:space="preserve"> can add new Offices to system and remove Offices from the system.</w:t>
       </w:r>
     </w:p>
     <w:p>
@@ -458,11 +593,17 @@
         <w:pStyle w:val="ListeParagraf"/>
         <w:numPr>
           <w:ilvl w:val="0"/>
-          <w:numId w:val="20"/>
+          <w:numId w:val="26"/>
         </w:numPr>
       </w:pPr>
       <w:r>
-        <w:t>An Administrator can manage the Offices in the system.</w:t>
+        <w:t xml:space="preserve">An Administrator </w:t>
+      </w:r>
+      <w:r>
+        <w:t xml:space="preserve">and A RegionalDirector </w:t>
+      </w:r>
+      <w:r>
+        <w:t>can manage the Offices in the system.</w:t>
       </w:r>
     </w:p>
     <w:p>
@@ -470,7 +611,7 @@
         <w:pStyle w:val="ListeParagraf"/>
         <w:numPr>
           <w:ilvl w:val="0"/>
-          <w:numId w:val="20"/>
+          <w:numId w:val="26"/>
         </w:numPr>
       </w:pPr>
       <w:r>
@@ -480,7 +621,13 @@
         <w:t>n</w:t>
       </w:r>
       <w:r>
-        <w:t xml:space="preserve"> Administrator can </w:t>
+        <w:t xml:space="preserve"> Administrator </w:t>
+      </w:r>
+      <w:r>
+        <w:t xml:space="preserve">and A RegionalDirector </w:t>
+      </w:r>
+      <w:r>
+        <w:t xml:space="preserve">can </w:t>
       </w:r>
       <w:r>
         <w:t>add new Vehicles to system and remove</w:t>
@@ -503,11 +650,29 @@
         <w:pStyle w:val="ListeParagraf"/>
         <w:numPr>
           <w:ilvl w:val="0"/>
-          <w:numId w:val="20"/>
+          <w:numId w:val="26"/>
         </w:numPr>
       </w:pPr>
       <w:r>
-        <w:t>An Administrator can manage the Vehicles in the system.</w:t>
+        <w:t>An Administrator</w:t>
+      </w:r>
+      <w:r>
+        <w:t xml:space="preserve"> </w:t>
+      </w:r>
+      <w:r>
+        <w:t>and A RegionalDirector</w:t>
+      </w:r>
+      <w:r>
+        <w:t xml:space="preserve"> can </w:t>
+      </w:r>
+      <w:r>
+        <w:t>manage the</w:t>
+      </w:r>
+      <w:r>
+        <w:t xml:space="preserve"> </w:t>
+      </w:r>
+      <w:r>
+        <w:t>Vehicles in the system.</w:t>
       </w:r>
     </w:p>
     <w:p>
@@ -515,26 +680,27 @@
         <w:pStyle w:val="ListeParagraf"/>
         <w:numPr>
           <w:ilvl w:val="0"/>
-          <w:numId w:val="20"/>
+          <w:numId w:val="26"/>
         </w:numPr>
       </w:pPr>
       <w:r>
+        <w:lastRenderedPageBreak/>
         <w:t xml:space="preserve">A </w:t>
       </w:r>
       <w:r>
         <w:t>Registered</w:t>
       </w:r>
       <w:r>
-        <w:t>User can change his/her name, surname, phone, e-mail, birthdate</w:t>
-      </w:r>
-      <w:r>
-        <w:t xml:space="preserve">, gender, </w:t>
-      </w:r>
-      <w:r>
-        <w:t>password</w:t>
-      </w:r>
-      <w:r>
-        <w:t>, driver’s licence information, address, city and country</w:t>
+        <w:t>User can change his/her</w:t>
+      </w:r>
+      <w:r>
+        <w:t xml:space="preserve"> personal information in the system which are</w:t>
+      </w:r>
+      <w:r>
+        <w:t xml:space="preserve"> name, surname, phone, e-mail, birthdate</w:t>
+      </w:r>
+      <w:r>
+        <w:t>, gender, driver’s licence information, address, city and country</w:t>
       </w:r>
       <w:r>
         <w:t>.</w:t>
@@ -545,7 +711,7 @@
         <w:pStyle w:val="ListeParagraf"/>
         <w:numPr>
           <w:ilvl w:val="0"/>
-          <w:numId w:val="20"/>
+          <w:numId w:val="26"/>
         </w:numPr>
       </w:pPr>
       <w:r>
@@ -572,7 +738,7 @@
         <w:pStyle w:val="ListeParagraf"/>
         <w:numPr>
           <w:ilvl w:val="0"/>
-          <w:numId w:val="20"/>
+          <w:numId w:val="26"/>
         </w:numPr>
       </w:pPr>
       <w:r>
@@ -584,11 +750,17 @@
         <w:pStyle w:val="ListeParagraf"/>
         <w:numPr>
           <w:ilvl w:val="0"/>
-          <w:numId w:val="20"/>
+          <w:numId w:val="26"/>
         </w:numPr>
       </w:pPr>
       <w:r>
-        <w:t>A OfficeUser can view and manage rentings of the Users.</w:t>
+        <w:t xml:space="preserve">A OfficeUser can view </w:t>
+      </w:r>
+      <w:r>
+        <w:t xml:space="preserve">and manage the </w:t>
+      </w:r>
+      <w:r>
+        <w:t>rentings of the Users.</w:t>
       </w:r>
     </w:p>
     <w:p>
@@ -596,11 +768,11 @@
         <w:pStyle w:val="ListeParagraf"/>
         <w:numPr>
           <w:ilvl w:val="0"/>
-          <w:numId w:val="20"/>
+          <w:numId w:val="26"/>
         </w:numPr>
       </w:pPr>
       <w:r>
-        <w:t>A RegisteredUser can use his/her discounts when rent a vehicle.</w:t>
+        <w:t>A RegisteredUser can use discounts when rent a vehicle.</w:t>
       </w:r>
     </w:p>
     <w:p>
@@ -608,30 +780,17 @@
         <w:pStyle w:val="ListeParagraf"/>
         <w:numPr>
           <w:ilvl w:val="0"/>
-          <w:numId w:val="20"/>
+          <w:numId w:val="26"/>
         </w:numPr>
       </w:pPr>
       <w:r>
-        <w:lastRenderedPageBreak/>
-        <w:t>A OfficeManager can add</w:t>
-      </w:r>
-      <w:r>
-        <w:t xml:space="preserve"> new vehicles to the system, remove vehicles from the system and manage the </w:t>
-      </w:r>
-      <w:r>
-        <w:t>Vehicles</w:t>
-      </w:r>
-      <w:r>
-        <w:t xml:space="preserve"> in the system </w:t>
-      </w:r>
-      <w:r>
-        <w:t xml:space="preserve">limited </w:t>
-      </w:r>
-      <w:r>
-        <w:t>within its</w:t>
-      </w:r>
-      <w:r>
-        <w:t xml:space="preserve"> Office.</w:t>
+        <w:t xml:space="preserve">A RegisteredUser can filter the results after done a search for a specific instance </w:t>
+      </w:r>
+      <w:r>
+        <w:t>in terms of</w:t>
+      </w:r>
+      <w:r>
+        <w:t xml:space="preserve"> classes, gear types and fuel types of the Vehicles.</w:t>
       </w:r>
     </w:p>
     <w:p>
@@ -639,11 +798,29 @@
         <w:pStyle w:val="ListeParagraf"/>
         <w:numPr>
           <w:ilvl w:val="0"/>
-          <w:numId w:val="20"/>
+          <w:numId w:val="26"/>
         </w:numPr>
       </w:pPr>
       <w:r>
-        <w:t>A RegisteredUser can filter the search results after done a search for a specific instance according to classes, gear types and fuel types of the Vehicles.</w:t>
+        <w:t xml:space="preserve">A RegisteredUser can </w:t>
+      </w:r>
+      <w:r>
+        <w:t xml:space="preserve">change </w:t>
+      </w:r>
+      <w:r>
+        <w:t xml:space="preserve">the receiving date, receiving office, returning date and returning office </w:t>
+      </w:r>
+      <w:r>
+        <w:t xml:space="preserve">of the search </w:t>
+      </w:r>
+      <w:r>
+        <w:t xml:space="preserve">after </w:t>
+      </w:r>
+      <w:r>
+        <w:t>completed</w:t>
+      </w:r>
+      <w:r>
+        <w:t xml:space="preserve"> a search for a specific instance.</w:t>
       </w:r>
     </w:p>
     <w:p>
@@ -651,12 +828,32 @@
         <w:pStyle w:val="ListeParagraf"/>
         <w:numPr>
           <w:ilvl w:val="0"/>
-          <w:numId w:val="20"/>
+          <w:numId w:val="26"/>
         </w:numPr>
       </w:pPr>
       <w:r>
-        <w:t>A RegisteredUser can change the receiving date, receiving office, returning date and returning office after done a search for a specific instance.</w:t>
-      </w:r>
+        <w:t xml:space="preserve">*A RegisteredUser, A OfficeUser, An Administrator and A RegionalDirector can change </w:t>
+      </w:r>
+      <w:r>
+        <w:t>his/her</w:t>
+      </w:r>
+      <w:r>
+        <w:t xml:space="preserve"> password in the system.</w:t>
+      </w:r>
+      <w:bookmarkStart w:id="0" w:name="_GoBack"/>
+      <w:bookmarkEnd w:id="0"/>
+    </w:p>
+    <w:p>
+      <w:pPr>
+        <w:pStyle w:val="ListeParagraf"/>
+        <w:ind w:left="360"/>
+      </w:pPr>
+    </w:p>
+    <w:p>
+      <w:pPr>
+        <w:pStyle w:val="ListeParagraf"/>
+        <w:ind w:left="360"/>
+      </w:pPr>
     </w:p>
     <w:p/>
     <w:p>
@@ -771,6 +968,92 @@
     </w:lvl>
   </w:abstractNum>
   <w:abstractNum w:abstractNumId="1" w15:restartNumberingAfterBreak="0">
+    <w:nsid w:val="0430590D"/>
+    <w:multiLevelType w:val="hybridMultilevel"/>
+    <w:tmpl w:val="877635C2"/>
+    <w:lvl w:ilvl="0" w:tplc="041F000F">
+      <w:start w:val="1"/>
+      <w:numFmt w:val="decimal"/>
+      <w:lvlText w:val="%1."/>
+      <w:lvlJc w:val="left"/>
+      <w:pPr>
+        <w:ind w:left="720" w:hanging="360"/>
+      </w:pPr>
+    </w:lvl>
+    <w:lvl w:ilvl="1" w:tplc="041F0019" w:tentative="1">
+      <w:start w:val="1"/>
+      <w:numFmt w:val="lowerLetter"/>
+      <w:lvlText w:val="%2."/>
+      <w:lvlJc w:val="left"/>
+      <w:pPr>
+        <w:ind w:left="1440" w:hanging="360"/>
+      </w:pPr>
+    </w:lvl>
+    <w:lvl w:ilvl="2" w:tplc="041F001B" w:tentative="1">
+      <w:start w:val="1"/>
+      <w:numFmt w:val="lowerRoman"/>
+      <w:lvlText w:val="%3."/>
+      <w:lvlJc w:val="right"/>
+      <w:pPr>
+        <w:ind w:left="2160" w:hanging="180"/>
+      </w:pPr>
+    </w:lvl>
+    <w:lvl w:ilvl="3" w:tplc="041F000F" w:tentative="1">
+      <w:start w:val="1"/>
+      <w:numFmt w:val="decimal"/>
+      <w:lvlText w:val="%4."/>
+      <w:lvlJc w:val="left"/>
+      <w:pPr>
+        <w:ind w:left="2880" w:hanging="360"/>
+      </w:pPr>
+    </w:lvl>
+    <w:lvl w:ilvl="4" w:tplc="041F0019" w:tentative="1">
+      <w:start w:val="1"/>
+      <w:numFmt w:val="lowerLetter"/>
+      <w:lvlText w:val="%5."/>
+      <w:lvlJc w:val="left"/>
+      <w:pPr>
+        <w:ind w:left="3600" w:hanging="360"/>
+      </w:pPr>
+    </w:lvl>
+    <w:lvl w:ilvl="5" w:tplc="041F001B" w:tentative="1">
+      <w:start w:val="1"/>
+      <w:numFmt w:val="lowerRoman"/>
+      <w:lvlText w:val="%6."/>
+      <w:lvlJc w:val="right"/>
+      <w:pPr>
+        <w:ind w:left="4320" w:hanging="180"/>
+      </w:pPr>
+    </w:lvl>
+    <w:lvl w:ilvl="6" w:tplc="041F000F" w:tentative="1">
+      <w:start w:val="1"/>
+      <w:numFmt w:val="decimal"/>
+      <w:lvlText w:val="%7."/>
+      <w:lvlJc w:val="left"/>
+      <w:pPr>
+        <w:ind w:left="5040" w:hanging="360"/>
+      </w:pPr>
+    </w:lvl>
+    <w:lvl w:ilvl="7" w:tplc="041F0019" w:tentative="1">
+      <w:start w:val="1"/>
+      <w:numFmt w:val="lowerLetter"/>
+      <w:lvlText w:val="%8."/>
+      <w:lvlJc w:val="left"/>
+      <w:pPr>
+        <w:ind w:left="5760" w:hanging="360"/>
+      </w:pPr>
+    </w:lvl>
+    <w:lvl w:ilvl="8" w:tplc="041F001B" w:tentative="1">
+      <w:start w:val="1"/>
+      <w:numFmt w:val="lowerRoman"/>
+      <w:lvlText w:val="%9."/>
+      <w:lvlJc w:val="right"/>
+      <w:pPr>
+        <w:ind w:left="6480" w:hanging="180"/>
+      </w:pPr>
+    </w:lvl>
+  </w:abstractNum>
+  <w:abstractNum w:abstractNumId="2" w15:restartNumberingAfterBreak="0">
     <w:nsid w:val="06952BE5"/>
     <w:multiLevelType w:val="multilevel"/>
     <w:tmpl w:val="041F001F"/>
@@ -856,7 +1139,7 @@
       </w:pPr>
     </w:lvl>
   </w:abstractNum>
-  <w:abstractNum w:abstractNumId="2" w15:restartNumberingAfterBreak="0">
+  <w:abstractNum w:abstractNumId="3" w15:restartNumberingAfterBreak="0">
     <w:nsid w:val="0B8F1268"/>
     <w:multiLevelType w:val="multilevel"/>
     <w:tmpl w:val="041F001F"/>
@@ -942,7 +1225,265 @@
       </w:pPr>
     </w:lvl>
   </w:abstractNum>
-  <w:abstractNum w:abstractNumId="3" w15:restartNumberingAfterBreak="0">
+  <w:abstractNum w:abstractNumId="4" w15:restartNumberingAfterBreak="0">
+    <w:nsid w:val="17AB2D62"/>
+    <w:multiLevelType w:val="hybridMultilevel"/>
+    <w:tmpl w:val="C6AADC24"/>
+    <w:lvl w:ilvl="0" w:tplc="041F000F">
+      <w:start w:val="1"/>
+      <w:numFmt w:val="decimal"/>
+      <w:lvlText w:val="%1."/>
+      <w:lvlJc w:val="left"/>
+      <w:pPr>
+        <w:ind w:left="720" w:hanging="360"/>
+      </w:pPr>
+    </w:lvl>
+    <w:lvl w:ilvl="1" w:tplc="041F0019" w:tentative="1">
+      <w:start w:val="1"/>
+      <w:numFmt w:val="lowerLetter"/>
+      <w:lvlText w:val="%2."/>
+      <w:lvlJc w:val="left"/>
+      <w:pPr>
+        <w:ind w:left="1440" w:hanging="360"/>
+      </w:pPr>
+    </w:lvl>
+    <w:lvl w:ilvl="2" w:tplc="041F001B" w:tentative="1">
+      <w:start w:val="1"/>
+      <w:numFmt w:val="lowerRoman"/>
+      <w:lvlText w:val="%3."/>
+      <w:lvlJc w:val="right"/>
+      <w:pPr>
+        <w:ind w:left="2160" w:hanging="180"/>
+      </w:pPr>
+    </w:lvl>
+    <w:lvl w:ilvl="3" w:tplc="041F000F" w:tentative="1">
+      <w:start w:val="1"/>
+      <w:numFmt w:val="decimal"/>
+      <w:lvlText w:val="%4."/>
+      <w:lvlJc w:val="left"/>
+      <w:pPr>
+        <w:ind w:left="2880" w:hanging="360"/>
+      </w:pPr>
+    </w:lvl>
+    <w:lvl w:ilvl="4" w:tplc="041F0019" w:tentative="1">
+      <w:start w:val="1"/>
+      <w:numFmt w:val="lowerLetter"/>
+      <w:lvlText w:val="%5."/>
+      <w:lvlJc w:val="left"/>
+      <w:pPr>
+        <w:ind w:left="3600" w:hanging="360"/>
+      </w:pPr>
+    </w:lvl>
+    <w:lvl w:ilvl="5" w:tplc="041F001B" w:tentative="1">
+      <w:start w:val="1"/>
+      <w:numFmt w:val="lowerRoman"/>
+      <w:lvlText w:val="%6."/>
+      <w:lvlJc w:val="right"/>
+      <w:pPr>
+        <w:ind w:left="4320" w:hanging="180"/>
+      </w:pPr>
+    </w:lvl>
+    <w:lvl w:ilvl="6" w:tplc="041F000F" w:tentative="1">
+      <w:start w:val="1"/>
+      <w:numFmt w:val="decimal"/>
+      <w:lvlText w:val="%7."/>
+      <w:lvlJc w:val="left"/>
+      <w:pPr>
+        <w:ind w:left="5040" w:hanging="360"/>
+      </w:pPr>
+    </w:lvl>
+    <w:lvl w:ilvl="7" w:tplc="041F0019" w:tentative="1">
+      <w:start w:val="1"/>
+      <w:numFmt w:val="lowerLetter"/>
+      <w:lvlText w:val="%8."/>
+      <w:lvlJc w:val="left"/>
+      <w:pPr>
+        <w:ind w:left="5760" w:hanging="360"/>
+      </w:pPr>
+    </w:lvl>
+    <w:lvl w:ilvl="8" w:tplc="041F001B" w:tentative="1">
+      <w:start w:val="1"/>
+      <w:numFmt w:val="lowerRoman"/>
+      <w:lvlText w:val="%9."/>
+      <w:lvlJc w:val="right"/>
+      <w:pPr>
+        <w:ind w:left="6480" w:hanging="180"/>
+      </w:pPr>
+    </w:lvl>
+  </w:abstractNum>
+  <w:abstractNum w:abstractNumId="5" w15:restartNumberingAfterBreak="0">
+    <w:nsid w:val="210C0EF6"/>
+    <w:multiLevelType w:val="hybridMultilevel"/>
+    <w:tmpl w:val="30582ED4"/>
+    <w:lvl w:ilvl="0" w:tplc="041F000F">
+      <w:start w:val="1"/>
+      <w:numFmt w:val="decimal"/>
+      <w:lvlText w:val="%1."/>
+      <w:lvlJc w:val="left"/>
+      <w:pPr>
+        <w:ind w:left="720" w:hanging="360"/>
+      </w:pPr>
+    </w:lvl>
+    <w:lvl w:ilvl="1" w:tplc="041F0019" w:tentative="1">
+      <w:start w:val="1"/>
+      <w:numFmt w:val="lowerLetter"/>
+      <w:lvlText w:val="%2."/>
+      <w:lvlJc w:val="left"/>
+      <w:pPr>
+        <w:ind w:left="1440" w:hanging="360"/>
+      </w:pPr>
+    </w:lvl>
+    <w:lvl w:ilvl="2" w:tplc="041F001B" w:tentative="1">
+      <w:start w:val="1"/>
+      <w:numFmt w:val="lowerRoman"/>
+      <w:lvlText w:val="%3."/>
+      <w:lvlJc w:val="right"/>
+      <w:pPr>
+        <w:ind w:left="2160" w:hanging="180"/>
+      </w:pPr>
+    </w:lvl>
+    <w:lvl w:ilvl="3" w:tplc="041F000F" w:tentative="1">
+      <w:start w:val="1"/>
+      <w:numFmt w:val="decimal"/>
+      <w:lvlText w:val="%4."/>
+      <w:lvlJc w:val="left"/>
+      <w:pPr>
+        <w:ind w:left="2880" w:hanging="360"/>
+      </w:pPr>
+    </w:lvl>
+    <w:lvl w:ilvl="4" w:tplc="041F0019" w:tentative="1">
+      <w:start w:val="1"/>
+      <w:numFmt w:val="lowerLetter"/>
+      <w:lvlText w:val="%5."/>
+      <w:lvlJc w:val="left"/>
+      <w:pPr>
+        <w:ind w:left="3600" w:hanging="360"/>
+      </w:pPr>
+    </w:lvl>
+    <w:lvl w:ilvl="5" w:tplc="041F001B" w:tentative="1">
+      <w:start w:val="1"/>
+      <w:numFmt w:val="lowerRoman"/>
+      <w:lvlText w:val="%6."/>
+      <w:lvlJc w:val="right"/>
+      <w:pPr>
+        <w:ind w:left="4320" w:hanging="180"/>
+      </w:pPr>
+    </w:lvl>
+    <w:lvl w:ilvl="6" w:tplc="041F000F" w:tentative="1">
+      <w:start w:val="1"/>
+      <w:numFmt w:val="decimal"/>
+      <w:lvlText w:val="%7."/>
+      <w:lvlJc w:val="left"/>
+      <w:pPr>
+        <w:ind w:left="5040" w:hanging="360"/>
+      </w:pPr>
+    </w:lvl>
+    <w:lvl w:ilvl="7" w:tplc="041F0019" w:tentative="1">
+      <w:start w:val="1"/>
+      <w:numFmt w:val="lowerLetter"/>
+      <w:lvlText w:val="%8."/>
+      <w:lvlJc w:val="left"/>
+      <w:pPr>
+        <w:ind w:left="5760" w:hanging="360"/>
+      </w:pPr>
+    </w:lvl>
+    <w:lvl w:ilvl="8" w:tplc="041F001B" w:tentative="1">
+      <w:start w:val="1"/>
+      <w:numFmt w:val="lowerRoman"/>
+      <w:lvlText w:val="%9."/>
+      <w:lvlJc w:val="right"/>
+      <w:pPr>
+        <w:ind w:left="6480" w:hanging="180"/>
+      </w:pPr>
+    </w:lvl>
+  </w:abstractNum>
+  <w:abstractNum w:abstractNumId="6" w15:restartNumberingAfterBreak="0">
+    <w:nsid w:val="23250089"/>
+    <w:multiLevelType w:val="hybridMultilevel"/>
+    <w:tmpl w:val="73261D00"/>
+    <w:lvl w:ilvl="0" w:tplc="041F000F">
+      <w:start w:val="1"/>
+      <w:numFmt w:val="decimal"/>
+      <w:lvlText w:val="%1."/>
+      <w:lvlJc w:val="left"/>
+      <w:pPr>
+        <w:ind w:left="720" w:hanging="360"/>
+      </w:pPr>
+    </w:lvl>
+    <w:lvl w:ilvl="1" w:tplc="041F0019" w:tentative="1">
+      <w:start w:val="1"/>
+      <w:numFmt w:val="lowerLetter"/>
+      <w:lvlText w:val="%2."/>
+      <w:lvlJc w:val="left"/>
+      <w:pPr>
+        <w:ind w:left="1440" w:hanging="360"/>
+      </w:pPr>
+    </w:lvl>
+    <w:lvl w:ilvl="2" w:tplc="041F001B" w:tentative="1">
+      <w:start w:val="1"/>
+      <w:numFmt w:val="lowerRoman"/>
+      <w:lvlText w:val="%3."/>
+      <w:lvlJc w:val="right"/>
+      <w:pPr>
+        <w:ind w:left="2160" w:hanging="180"/>
+      </w:pPr>
+    </w:lvl>
+    <w:lvl w:ilvl="3" w:tplc="041F000F" w:tentative="1">
+      <w:start w:val="1"/>
+      <w:numFmt w:val="decimal"/>
+      <w:lvlText w:val="%4."/>
+      <w:lvlJc w:val="left"/>
+      <w:pPr>
+        <w:ind w:left="2880" w:hanging="360"/>
+      </w:pPr>
+    </w:lvl>
+    <w:lvl w:ilvl="4" w:tplc="041F0019" w:tentative="1">
+      <w:start w:val="1"/>
+      <w:numFmt w:val="lowerLetter"/>
+      <w:lvlText w:val="%5."/>
+      <w:lvlJc w:val="left"/>
+      <w:pPr>
+        <w:ind w:left="3600" w:hanging="360"/>
+      </w:pPr>
+    </w:lvl>
+    <w:lvl w:ilvl="5" w:tplc="041F001B" w:tentative="1">
+      <w:start w:val="1"/>
+      <w:numFmt w:val="lowerRoman"/>
+      <w:lvlText w:val="%6."/>
+      <w:lvlJc w:val="right"/>
+      <w:pPr>
+        <w:ind w:left="4320" w:hanging="180"/>
+      </w:pPr>
+    </w:lvl>
+    <w:lvl w:ilvl="6" w:tplc="041F000F" w:tentative="1">
+      <w:start w:val="1"/>
+      <w:numFmt w:val="decimal"/>
+      <w:lvlText w:val="%7."/>
+      <w:lvlJc w:val="left"/>
+      <w:pPr>
+        <w:ind w:left="5040" w:hanging="360"/>
+      </w:pPr>
+    </w:lvl>
+    <w:lvl w:ilvl="7" w:tplc="041F0019" w:tentative="1">
+      <w:start w:val="1"/>
+      <w:numFmt w:val="lowerLetter"/>
+      <w:lvlText w:val="%8."/>
+      <w:lvlJc w:val="left"/>
+      <w:pPr>
+        <w:ind w:left="5760" w:hanging="360"/>
+      </w:pPr>
+    </w:lvl>
+    <w:lvl w:ilvl="8" w:tplc="041F001B" w:tentative="1">
+      <w:start w:val="1"/>
+      <w:numFmt w:val="lowerRoman"/>
+      <w:lvlText w:val="%9."/>
+      <w:lvlJc w:val="right"/>
+      <w:pPr>
+        <w:ind w:left="6480" w:hanging="180"/>
+      </w:pPr>
+    </w:lvl>
+  </w:abstractNum>
+  <w:abstractNum w:abstractNumId="7" w15:restartNumberingAfterBreak="0">
     <w:nsid w:val="28A5720C"/>
     <w:multiLevelType w:val="multilevel"/>
     <w:tmpl w:val="041F001F"/>
@@ -1028,7 +1569,7 @@
       </w:pPr>
     </w:lvl>
   </w:abstractNum>
-  <w:abstractNum w:abstractNumId="4" w15:restartNumberingAfterBreak="0">
+  <w:abstractNum w:abstractNumId="8" w15:restartNumberingAfterBreak="0">
     <w:nsid w:val="2CE464E3"/>
     <w:multiLevelType w:val="multilevel"/>
     <w:tmpl w:val="041F001F"/>
@@ -1114,7 +1655,7 @@
       </w:pPr>
     </w:lvl>
   </w:abstractNum>
-  <w:abstractNum w:abstractNumId="5" w15:restartNumberingAfterBreak="0">
+  <w:abstractNum w:abstractNumId="9" w15:restartNumberingAfterBreak="0">
     <w:nsid w:val="2DB6569F"/>
     <w:multiLevelType w:val="hybridMultilevel"/>
     <w:tmpl w:val="AFD2ACB4"/>
@@ -1200,7 +1741,7 @@
       </w:pPr>
     </w:lvl>
   </w:abstractNum>
-  <w:abstractNum w:abstractNumId="6" w15:restartNumberingAfterBreak="0">
+  <w:abstractNum w:abstractNumId="10" w15:restartNumberingAfterBreak="0">
     <w:nsid w:val="3A18764B"/>
     <w:multiLevelType w:val="multilevel"/>
     <w:tmpl w:val="041F001D"/>
@@ -1286,7 +1827,96 @@
       </w:pPr>
     </w:lvl>
   </w:abstractNum>
-  <w:abstractNum w:abstractNumId="7" w15:restartNumberingAfterBreak="0">
+  <w:abstractNum w:abstractNumId="11" w15:restartNumberingAfterBreak="0">
+    <w:nsid w:val="45DD76D3"/>
+    <w:multiLevelType w:val="hybridMultilevel"/>
+    <w:tmpl w:val="84DC6628"/>
+    <w:lvl w:ilvl="0" w:tplc="041F000F">
+      <w:start w:val="1"/>
+      <w:numFmt w:val="decimal"/>
+      <w:lvlText w:val="%1."/>
+      <w:lvlJc w:val="left"/>
+      <w:pPr>
+        <w:ind w:left="720" w:hanging="360"/>
+      </w:pPr>
+      <w:rPr>
+        <w:rFonts w:hint="default"/>
+      </w:rPr>
+    </w:lvl>
+    <w:lvl w:ilvl="1" w:tplc="041F0019" w:tentative="1">
+      <w:start w:val="1"/>
+      <w:numFmt w:val="lowerLetter"/>
+      <w:lvlText w:val="%2."/>
+      <w:lvlJc w:val="left"/>
+      <w:pPr>
+        <w:ind w:left="1440" w:hanging="360"/>
+      </w:pPr>
+    </w:lvl>
+    <w:lvl w:ilvl="2" w:tplc="041F001B" w:tentative="1">
+      <w:start w:val="1"/>
+      <w:numFmt w:val="lowerRoman"/>
+      <w:lvlText w:val="%3."/>
+      <w:lvlJc w:val="right"/>
+      <w:pPr>
+        <w:ind w:left="2160" w:hanging="180"/>
+      </w:pPr>
+    </w:lvl>
+    <w:lvl w:ilvl="3" w:tplc="041F000F" w:tentative="1">
+      <w:start w:val="1"/>
+      <w:numFmt w:val="decimal"/>
+      <w:lvlText w:val="%4."/>
+      <w:lvlJc w:val="left"/>
+      <w:pPr>
+        <w:ind w:left="2880" w:hanging="360"/>
+      </w:pPr>
+    </w:lvl>
+    <w:lvl w:ilvl="4" w:tplc="041F0019" w:tentative="1">
+      <w:start w:val="1"/>
+      <w:numFmt w:val="lowerLetter"/>
+      <w:lvlText w:val="%5."/>
+      <w:lvlJc w:val="left"/>
+      <w:pPr>
+        <w:ind w:left="3600" w:hanging="360"/>
+      </w:pPr>
+    </w:lvl>
+    <w:lvl w:ilvl="5" w:tplc="041F001B" w:tentative="1">
+      <w:start w:val="1"/>
+      <w:numFmt w:val="lowerRoman"/>
+      <w:lvlText w:val="%6."/>
+      <w:lvlJc w:val="right"/>
+      <w:pPr>
+        <w:ind w:left="4320" w:hanging="180"/>
+      </w:pPr>
+    </w:lvl>
+    <w:lvl w:ilvl="6" w:tplc="041F000F" w:tentative="1">
+      <w:start w:val="1"/>
+      <w:numFmt w:val="decimal"/>
+      <w:lvlText w:val="%7."/>
+      <w:lvlJc w:val="left"/>
+      <w:pPr>
+        <w:ind w:left="5040" w:hanging="360"/>
+      </w:pPr>
+    </w:lvl>
+    <w:lvl w:ilvl="7" w:tplc="041F0019" w:tentative="1">
+      <w:start w:val="1"/>
+      <w:numFmt w:val="lowerLetter"/>
+      <w:lvlText w:val="%8."/>
+      <w:lvlJc w:val="left"/>
+      <w:pPr>
+        <w:ind w:left="5760" w:hanging="360"/>
+      </w:pPr>
+    </w:lvl>
+    <w:lvl w:ilvl="8" w:tplc="041F001B" w:tentative="1">
+      <w:start w:val="1"/>
+      <w:numFmt w:val="lowerRoman"/>
+      <w:lvlText w:val="%9."/>
+      <w:lvlJc w:val="right"/>
+      <w:pPr>
+        <w:ind w:left="6480" w:hanging="180"/>
+      </w:pPr>
+    </w:lvl>
+  </w:abstractNum>
+  <w:abstractNum w:abstractNumId="12" w15:restartNumberingAfterBreak="0">
     <w:nsid w:val="47111843"/>
     <w:multiLevelType w:val="hybridMultilevel"/>
     <w:tmpl w:val="E16C807A"/>
@@ -1372,7 +2002,7 @@
       </w:pPr>
     </w:lvl>
   </w:abstractNum>
-  <w:abstractNum w:abstractNumId="8" w15:restartNumberingAfterBreak="0">
+  <w:abstractNum w:abstractNumId="13" w15:restartNumberingAfterBreak="0">
     <w:nsid w:val="533902F8"/>
     <w:multiLevelType w:val="hybridMultilevel"/>
     <w:tmpl w:val="384AED7A"/>
@@ -1458,7 +2088,7 @@
       </w:pPr>
     </w:lvl>
   </w:abstractNum>
-  <w:abstractNum w:abstractNumId="9" w15:restartNumberingAfterBreak="0">
+  <w:abstractNum w:abstractNumId="14" w15:restartNumberingAfterBreak="0">
     <w:nsid w:val="56C20C0D"/>
     <w:multiLevelType w:val="multilevel"/>
     <w:tmpl w:val="041F001F"/>
@@ -1544,7 +2174,7 @@
       </w:pPr>
     </w:lvl>
   </w:abstractNum>
-  <w:abstractNum w:abstractNumId="10" w15:restartNumberingAfterBreak="0">
+  <w:abstractNum w:abstractNumId="15" w15:restartNumberingAfterBreak="0">
     <w:nsid w:val="60DE7A82"/>
     <w:multiLevelType w:val="multilevel"/>
     <w:tmpl w:val="041F001F"/>
@@ -1630,7 +2260,7 @@
       </w:pPr>
     </w:lvl>
   </w:abstractNum>
-  <w:abstractNum w:abstractNumId="11" w15:restartNumberingAfterBreak="0">
+  <w:abstractNum w:abstractNumId="16" w15:restartNumberingAfterBreak="0">
     <w:nsid w:val="62C44A62"/>
     <w:multiLevelType w:val="multilevel"/>
     <w:tmpl w:val="041F001F"/>
@@ -1716,7 +2346,7 @@
       </w:pPr>
     </w:lvl>
   </w:abstractNum>
-  <w:abstractNum w:abstractNumId="12" w15:restartNumberingAfterBreak="0">
+  <w:abstractNum w:abstractNumId="17" w15:restartNumberingAfterBreak="0">
     <w:nsid w:val="637436AC"/>
     <w:multiLevelType w:val="multilevel"/>
     <w:tmpl w:val="041F001F"/>
@@ -1802,7 +2432,93 @@
       </w:pPr>
     </w:lvl>
   </w:abstractNum>
-  <w:abstractNum w:abstractNumId="13" w15:restartNumberingAfterBreak="0">
+  <w:abstractNum w:abstractNumId="18" w15:restartNumberingAfterBreak="0">
+    <w:nsid w:val="6761363F"/>
+    <w:multiLevelType w:val="hybridMultilevel"/>
+    <w:tmpl w:val="917A6E9A"/>
+    <w:lvl w:ilvl="0" w:tplc="041F000F">
+      <w:start w:val="1"/>
+      <w:numFmt w:val="decimal"/>
+      <w:lvlText w:val="%1."/>
+      <w:lvlJc w:val="left"/>
+      <w:pPr>
+        <w:ind w:left="720" w:hanging="360"/>
+      </w:pPr>
+    </w:lvl>
+    <w:lvl w:ilvl="1" w:tplc="041F0019" w:tentative="1">
+      <w:start w:val="1"/>
+      <w:numFmt w:val="lowerLetter"/>
+      <w:lvlText w:val="%2."/>
+      <w:lvlJc w:val="left"/>
+      <w:pPr>
+        <w:ind w:left="1440" w:hanging="360"/>
+      </w:pPr>
+    </w:lvl>
+    <w:lvl w:ilvl="2" w:tplc="041F001B" w:tentative="1">
+      <w:start w:val="1"/>
+      <w:numFmt w:val="lowerRoman"/>
+      <w:lvlText w:val="%3."/>
+      <w:lvlJc w:val="right"/>
+      <w:pPr>
+        <w:ind w:left="2160" w:hanging="180"/>
+      </w:pPr>
+    </w:lvl>
+    <w:lvl w:ilvl="3" w:tplc="041F000F" w:tentative="1">
+      <w:start w:val="1"/>
+      <w:numFmt w:val="decimal"/>
+      <w:lvlText w:val="%4."/>
+      <w:lvlJc w:val="left"/>
+      <w:pPr>
+        <w:ind w:left="2880" w:hanging="360"/>
+      </w:pPr>
+    </w:lvl>
+    <w:lvl w:ilvl="4" w:tplc="041F0019" w:tentative="1">
+      <w:start w:val="1"/>
+      <w:numFmt w:val="lowerLetter"/>
+      <w:lvlText w:val="%5."/>
+      <w:lvlJc w:val="left"/>
+      <w:pPr>
+        <w:ind w:left="3600" w:hanging="360"/>
+      </w:pPr>
+    </w:lvl>
+    <w:lvl w:ilvl="5" w:tplc="041F001B" w:tentative="1">
+      <w:start w:val="1"/>
+      <w:numFmt w:val="lowerRoman"/>
+      <w:lvlText w:val="%6."/>
+      <w:lvlJc w:val="right"/>
+      <w:pPr>
+        <w:ind w:left="4320" w:hanging="180"/>
+      </w:pPr>
+    </w:lvl>
+    <w:lvl w:ilvl="6" w:tplc="041F000F" w:tentative="1">
+      <w:start w:val="1"/>
+      <w:numFmt w:val="decimal"/>
+      <w:lvlText w:val="%7."/>
+      <w:lvlJc w:val="left"/>
+      <w:pPr>
+        <w:ind w:left="5040" w:hanging="360"/>
+      </w:pPr>
+    </w:lvl>
+    <w:lvl w:ilvl="7" w:tplc="041F0019" w:tentative="1">
+      <w:start w:val="1"/>
+      <w:numFmt w:val="lowerLetter"/>
+      <w:lvlText w:val="%8."/>
+      <w:lvlJc w:val="left"/>
+      <w:pPr>
+        <w:ind w:left="5760" w:hanging="360"/>
+      </w:pPr>
+    </w:lvl>
+    <w:lvl w:ilvl="8" w:tplc="041F001B" w:tentative="1">
+      <w:start w:val="1"/>
+      <w:numFmt w:val="lowerRoman"/>
+      <w:lvlText w:val="%9."/>
+      <w:lvlJc w:val="right"/>
+      <w:pPr>
+        <w:ind w:left="6480" w:hanging="180"/>
+      </w:pPr>
+    </w:lvl>
+  </w:abstractNum>
+  <w:abstractNum w:abstractNumId="19" w15:restartNumberingAfterBreak="0">
     <w:nsid w:val="70CC194A"/>
     <w:multiLevelType w:val="multilevel"/>
     <w:tmpl w:val="041F001F"/>
@@ -1888,7 +2604,7 @@
       </w:pPr>
     </w:lvl>
   </w:abstractNum>
-  <w:abstractNum w:abstractNumId="14" w15:restartNumberingAfterBreak="0">
+  <w:abstractNum w:abstractNumId="20" w15:restartNumberingAfterBreak="0">
     <w:nsid w:val="77221499"/>
     <w:multiLevelType w:val="hybridMultilevel"/>
     <w:tmpl w:val="B77EFE58"/>
@@ -1974,7 +2690,7 @@
       </w:pPr>
     </w:lvl>
   </w:abstractNum>
-  <w:abstractNum w:abstractNumId="15" w15:restartNumberingAfterBreak="0">
+  <w:abstractNum w:abstractNumId="21" w15:restartNumberingAfterBreak="0">
     <w:nsid w:val="7D2E1356"/>
     <w:multiLevelType w:val="multilevel"/>
     <w:tmpl w:val="041F001D"/>
@@ -2060,7 +2776,7 @@
       </w:pPr>
     </w:lvl>
   </w:abstractNum>
-  <w:abstractNum w:abstractNumId="16" w15:restartNumberingAfterBreak="0">
+  <w:abstractNum w:abstractNumId="22" w15:restartNumberingAfterBreak="0">
     <w:nsid w:val="7D6C69E8"/>
     <w:multiLevelType w:val="multilevel"/>
     <w:tmpl w:val="041F001F"/>
@@ -2146,7 +2862,7 @@
       </w:pPr>
     </w:lvl>
   </w:abstractNum>
-  <w:abstractNum w:abstractNumId="17" w15:restartNumberingAfterBreak="0">
+  <w:abstractNum w:abstractNumId="23" w15:restartNumberingAfterBreak="0">
     <w:nsid w:val="7D6C7572"/>
     <w:multiLevelType w:val="multilevel"/>
     <w:tmpl w:val="041F001F"/>
@@ -2232,7 +2948,7 @@
       </w:pPr>
     </w:lvl>
   </w:abstractNum>
-  <w:abstractNum w:abstractNumId="18" w15:restartNumberingAfterBreak="0">
+  <w:abstractNum w:abstractNumId="24" w15:restartNumberingAfterBreak="0">
     <w:nsid w:val="7D7F40FB"/>
     <w:multiLevelType w:val="multilevel"/>
     <w:tmpl w:val="041F001D"/>
@@ -2318,7 +3034,93 @@
       </w:pPr>
     </w:lvl>
   </w:abstractNum>
-  <w:abstractNum w:abstractNumId="19" w15:restartNumberingAfterBreak="0">
+  <w:abstractNum w:abstractNumId="25" w15:restartNumberingAfterBreak="0">
+    <w:nsid w:val="7F287630"/>
+    <w:multiLevelType w:val="hybridMultilevel"/>
+    <w:tmpl w:val="BF441428"/>
+    <w:lvl w:ilvl="0" w:tplc="041F000F">
+      <w:start w:val="1"/>
+      <w:numFmt w:val="decimal"/>
+      <w:lvlText w:val="%1."/>
+      <w:lvlJc w:val="left"/>
+      <w:pPr>
+        <w:ind w:left="720" w:hanging="360"/>
+      </w:pPr>
+    </w:lvl>
+    <w:lvl w:ilvl="1" w:tplc="041F0019" w:tentative="1">
+      <w:start w:val="1"/>
+      <w:numFmt w:val="lowerLetter"/>
+      <w:lvlText w:val="%2."/>
+      <w:lvlJc w:val="left"/>
+      <w:pPr>
+        <w:ind w:left="1440" w:hanging="360"/>
+      </w:pPr>
+    </w:lvl>
+    <w:lvl w:ilvl="2" w:tplc="041F001B" w:tentative="1">
+      <w:start w:val="1"/>
+      <w:numFmt w:val="lowerRoman"/>
+      <w:lvlText w:val="%3."/>
+      <w:lvlJc w:val="right"/>
+      <w:pPr>
+        <w:ind w:left="2160" w:hanging="180"/>
+      </w:pPr>
+    </w:lvl>
+    <w:lvl w:ilvl="3" w:tplc="041F000F" w:tentative="1">
+      <w:start w:val="1"/>
+      <w:numFmt w:val="decimal"/>
+      <w:lvlText w:val="%4."/>
+      <w:lvlJc w:val="left"/>
+      <w:pPr>
+        <w:ind w:left="2880" w:hanging="360"/>
+      </w:pPr>
+    </w:lvl>
+    <w:lvl w:ilvl="4" w:tplc="041F0019" w:tentative="1">
+      <w:start w:val="1"/>
+      <w:numFmt w:val="lowerLetter"/>
+      <w:lvlText w:val="%5."/>
+      <w:lvlJc w:val="left"/>
+      <w:pPr>
+        <w:ind w:left="3600" w:hanging="360"/>
+      </w:pPr>
+    </w:lvl>
+    <w:lvl w:ilvl="5" w:tplc="041F001B" w:tentative="1">
+      <w:start w:val="1"/>
+      <w:numFmt w:val="lowerRoman"/>
+      <w:lvlText w:val="%6."/>
+      <w:lvlJc w:val="right"/>
+      <w:pPr>
+        <w:ind w:left="4320" w:hanging="180"/>
+      </w:pPr>
+    </w:lvl>
+    <w:lvl w:ilvl="6" w:tplc="041F000F" w:tentative="1">
+      <w:start w:val="1"/>
+      <w:numFmt w:val="decimal"/>
+      <w:lvlText w:val="%7."/>
+      <w:lvlJc w:val="left"/>
+      <w:pPr>
+        <w:ind w:left="5040" w:hanging="360"/>
+      </w:pPr>
+    </w:lvl>
+    <w:lvl w:ilvl="7" w:tplc="041F0019" w:tentative="1">
+      <w:start w:val="1"/>
+      <w:numFmt w:val="lowerLetter"/>
+      <w:lvlText w:val="%8."/>
+      <w:lvlJc w:val="left"/>
+      <w:pPr>
+        <w:ind w:left="5760" w:hanging="360"/>
+      </w:pPr>
+    </w:lvl>
+    <w:lvl w:ilvl="8" w:tplc="041F001B" w:tentative="1">
+      <w:start w:val="1"/>
+      <w:numFmt w:val="lowerRoman"/>
+      <w:lvlText w:val="%9."/>
+      <w:lvlJc w:val="right"/>
+      <w:pPr>
+        <w:ind w:left="6480" w:hanging="180"/>
+      </w:pPr>
+    </w:lvl>
+  </w:abstractNum>
+  <w:abstractNum w:abstractNumId="26" w15:restartNumberingAfterBreak="0">
     <w:nsid w:val="7FDC6060"/>
     <w:multiLevelType w:val="multilevel"/>
     <w:tmpl w:val="041F001F"/>
@@ -2405,64 +3207,85 @@
     </w:lvl>
   </w:abstractNum>
   <w:num w:numId="1">
-    <w:abstractNumId w:val="5"/>
+    <w:abstractNumId w:val="9"/>
   </w:num>
   <w:num w:numId="2">
+    <w:abstractNumId w:val="12"/>
+  </w:num>
+  <w:num w:numId="3">
+    <w:abstractNumId w:val="19"/>
+  </w:num>
+  <w:num w:numId="4">
+    <w:abstractNumId w:val="8"/>
+  </w:num>
+  <w:num w:numId="5">
+    <w:abstractNumId w:val="13"/>
+  </w:num>
+  <w:num w:numId="6">
+    <w:abstractNumId w:val="20"/>
+  </w:num>
+  <w:num w:numId="7">
+    <w:abstractNumId w:val="17"/>
+  </w:num>
+  <w:num w:numId="8">
     <w:abstractNumId w:val="7"/>
   </w:num>
-  <w:num w:numId="3">
-    <w:abstractNumId w:val="13"/>
+  <w:num w:numId="9">
+    <w:abstractNumId w:val="22"/>
   </w:num>
-  <w:num w:numId="4">
-    <w:abstractNumId w:val="4"/>
-  </w:num>
-  <w:num w:numId="5">
-    <w:abstractNumId w:val="8"/>
-  </w:num>
-  <w:num w:numId="6">
-    <w:abstractNumId w:val="14"/>
-  </w:num>
-  <w:num w:numId="7">
-    <w:abstractNumId w:val="12"/>
-  </w:num>
-  <w:num w:numId="8">
+  <w:num w:numId="10">
     <w:abstractNumId w:val="3"/>
   </w:num>
-  <w:num w:numId="9">
-    <w:abstractNumId w:val="16"/>
+  <w:num w:numId="11">
+    <w:abstractNumId w:val="15"/>
   </w:num>
-  <w:num w:numId="10">
-    <w:abstractNumId w:val="2"/>
+  <w:num w:numId="12">
+    <w:abstractNumId w:val="26"/>
   </w:num>
-  <w:num w:numId="11">
+  <w:num w:numId="13">
+    <w:abstractNumId w:val="24"/>
+  </w:num>
+  <w:num w:numId="14">
     <w:abstractNumId w:val="10"/>
   </w:num>
-  <w:num w:numId="12">
-    <w:abstractNumId w:val="19"/>
-  </w:num>
-  <w:num w:numId="13">
-    <w:abstractNumId w:val="18"/>
-  </w:num>
-  <w:num w:numId="14">
-    <w:abstractNumId w:val="6"/>
-  </w:num>
   <w:num w:numId="15">
-    <w:abstractNumId w:val="15"/>
+    <w:abstractNumId w:val="21"/>
   </w:num>
   <w:num w:numId="16">
     <w:abstractNumId w:val="0"/>
   </w:num>
   <w:num w:numId="17">
+    <w:abstractNumId w:val="16"/>
+  </w:num>
+  <w:num w:numId="18">
+    <w:abstractNumId w:val="2"/>
+  </w:num>
+  <w:num w:numId="19">
+    <w:abstractNumId w:val="23"/>
+  </w:num>
+  <w:num w:numId="20">
+    <w:abstractNumId w:val="14"/>
+  </w:num>
+  <w:num w:numId="21">
+    <w:abstractNumId w:val="18"/>
+  </w:num>
+  <w:num w:numId="22">
+    <w:abstractNumId w:val="25"/>
+  </w:num>
+  <w:num w:numId="23">
+    <w:abstractNumId w:val="5"/>
+  </w:num>
+  <w:num w:numId="24">
+    <w:abstractNumId w:val="6"/>
+  </w:num>
+  <w:num w:numId="25">
+    <w:abstractNumId w:val="1"/>
+  </w:num>
+  <w:num w:numId="26">
     <w:abstractNumId w:val="11"/>
   </w:num>
-  <w:num w:numId="18">
-    <w:abstractNumId w:val="1"/>
-  </w:num>
-  <w:num w:numId="19">
-    <w:abstractNumId w:val="17"/>
-  </w:num>
-  <w:num w:numId="20">
-    <w:abstractNumId w:val="9"/>
+  <w:num w:numId="27">
+    <w:abstractNumId w:val="4"/>
   </w:num>
 </w:numbering>
 </file>

</xml_diff>

<commit_message>
Final draft of the req. list is updated. Scenarios of the Ahmet Can is updated.
</commit_message>
<xml_diff>
--- a/Documents/RequirementList/Requirements_List.docx
+++ b/Documents/RequirementList/Requirements_List.docx
@@ -72,40 +72,13 @@
         </w:numPr>
       </w:pPr>
       <w:r>
-        <w:t xml:space="preserve">In the </w:t>
-      </w:r>
-      <w:r>
-        <w:t>system</w:t>
-      </w:r>
-      <w:r>
-        <w:t>,</w:t>
-      </w:r>
-      <w:r>
-        <w:t xml:space="preserve"> </w:t>
-      </w:r>
-      <w:r>
-        <w:t>there must be O</w:t>
-      </w:r>
-      <w:r>
-        <w:t>ffices denoted as their</w:t>
-      </w:r>
-      <w:r>
-        <w:t xml:space="preserve"> name,</w:t>
-      </w:r>
-      <w:r>
-        <w:t xml:space="preserve"> address, e-mail, phone, fax</w:t>
-      </w:r>
-      <w:r>
-        <w:t xml:space="preserve">, </w:t>
-      </w:r>
-      <w:r>
-        <w:t>working-hours</w:t>
-      </w:r>
-      <w:r>
-        <w:t>, city and country</w:t>
-      </w:r>
-      <w:r>
-        <w:t>.</w:t>
+        <w:t xml:space="preserve">The </w:t>
+      </w:r>
+      <w:r>
+        <w:t xml:space="preserve">search function in the system must be display a result </w:t>
+      </w:r>
+      <w:r>
+        <w:t>at most 30 seconds.</w:t>
       </w:r>
     </w:p>
     <w:p>
@@ -117,67 +90,7 @@
         </w:numPr>
       </w:pPr>
       <w:r>
-        <w:t xml:space="preserve">In the </w:t>
-      </w:r>
-      <w:r>
-        <w:t>system</w:t>
-      </w:r>
-      <w:r>
-        <w:t xml:space="preserve">, </w:t>
-      </w:r>
-      <w:r>
-        <w:t xml:space="preserve">there must be </w:t>
-      </w:r>
-      <w:r>
-        <w:t>Vehicles</w:t>
-      </w:r>
-      <w:r>
-        <w:t xml:space="preserve"> denoted as their </w:t>
-      </w:r>
-      <w:r>
-        <w:t>model number,</w:t>
-      </w:r>
-      <w:r>
-        <w:t xml:space="preserve">physical </w:t>
-      </w:r>
-      <w:r>
-        <w:t>status,</w:t>
-      </w:r>
-      <w:r>
-        <w:t xml:space="preserve"> renting status,</w:t>
-      </w:r>
-      <w:r>
-        <w:t xml:space="preserve"> </w:t>
-      </w:r>
-      <w:r>
-        <w:t xml:space="preserve">daily price, </w:t>
-      </w:r>
-      <w:r>
-        <w:t>class, gear</w:t>
-      </w:r>
-      <w:r>
-        <w:t xml:space="preserve"> type</w:t>
-      </w:r>
-      <w:r>
-        <w:t>, fuel type, number of seats, avaliable luggage, minimum driver’s age, minimum years of license, brake system, avaliability of airbags</w:t>
-      </w:r>
-      <w:r>
-        <w:t>, avaliability of air conditioning, pick up and return fuel amount</w:t>
-      </w:r>
-      <w:r>
-        <w:t>,</w:t>
-      </w:r>
-      <w:r>
-        <w:t xml:space="preserve"> kilometer of the car</w:t>
-      </w:r>
-      <w:r>
-        <w:t xml:space="preserve"> </w:t>
-      </w:r>
-      <w:r>
-        <w:t>and the</w:t>
-      </w:r>
-      <w:r>
-        <w:t xml:space="preserve"> name of the current Office.</w:t>
+        <w:t>The search panel on the main page of the website must be auto-scaled for different types of resolutions.</w:t>
       </w:r>
     </w:p>
     <w:p>
@@ -189,64 +102,7 @@
         </w:numPr>
       </w:pPr>
       <w:r>
-        <w:t xml:space="preserve">In the </w:t>
-      </w:r>
-      <w:r>
-        <w:t>system</w:t>
-      </w:r>
-      <w:r>
-        <w:t xml:space="preserve">, </w:t>
-      </w:r>
-      <w:r>
-        <w:t xml:space="preserve">there must be </w:t>
-      </w:r>
-      <w:r>
-        <w:t>RegisteredUser</w:t>
-      </w:r>
-      <w:r>
-        <w:t>s</w:t>
-      </w:r>
-      <w:r>
-        <w:t xml:space="preserve"> </w:t>
-      </w:r>
-      <w:r>
-        <w:t xml:space="preserve">denoted as </w:t>
-      </w:r>
-      <w:r>
-        <w:t>their</w:t>
-      </w:r>
-      <w:r>
-        <w:t xml:space="preserve"> </w:t>
-      </w:r>
-      <w:r>
-        <w:t>n</w:t>
-      </w:r>
-      <w:r>
-        <w:t>ame</w:t>
-      </w:r>
-      <w:r>
-        <w:t>,</w:t>
-      </w:r>
-      <w:r>
-        <w:t xml:space="preserve"> </w:t>
-      </w:r>
-      <w:r>
-        <w:t>s</w:t>
-      </w:r>
-      <w:r>
-        <w:t>urname,</w:t>
-      </w:r>
-      <w:r>
-        <w:t>username,</w:t>
-      </w:r>
-      <w:r>
-        <w:t xml:space="preserve"> </w:t>
-      </w:r>
-      <w:r>
-        <w:t>password, b</w:t>
-      </w:r>
-      <w:r>
-        <w:t>irthdate, phone, e-mail, gender, address, city, country and driver-license information.</w:t>
+        <w:t>In the search results of the Vehicles, at most 10 cars must be displayed on one page.</w:t>
       </w:r>
     </w:p>
     <w:p>
@@ -258,25 +114,7 @@
         </w:numPr>
       </w:pPr>
       <w:r>
-        <w:t>In the system, t</w:t>
-      </w:r>
-      <w:r>
-        <w:t>here must be Administrator</w:t>
-      </w:r>
-      <w:r>
-        <w:t xml:space="preserve">s </w:t>
-      </w:r>
-      <w:r>
-        <w:t xml:space="preserve">denoted as </w:t>
-      </w:r>
-      <w:r>
-        <w:t>their</w:t>
-      </w:r>
-      <w:r>
-        <w:t xml:space="preserve"> </w:t>
-      </w:r>
-      <w:r>
-        <w:t>name, username, phone, e-mail.</w:t>
+        <w:t>VehicleRentingSystem must be written in Java by using JavaServer Faces library.</w:t>
       </w:r>
     </w:p>
     <w:p>
@@ -288,28 +126,7 @@
         </w:numPr>
       </w:pPr>
       <w:r>
-        <w:t>The searching panel</w:t>
-      </w:r>
-      <w:r>
-        <w:t xml:space="preserve"> to</w:t>
-      </w:r>
-      <w:r>
-        <w:t xml:space="preserve"> list avaliable vehicles for renting must be present</w:t>
-      </w:r>
-      <w:r>
-        <w:t>ed</w:t>
-      </w:r>
-      <w:r>
-        <w:t xml:space="preserve"> only on the </w:t>
-      </w:r>
-      <w:r>
-        <w:t>main page</w:t>
-      </w:r>
-      <w:r>
-        <w:t xml:space="preserve"> of the website</w:t>
-      </w:r>
-      <w:r>
-        <w:t>.</w:t>
+        <w:t>VehicleRentingSystem must support the .pdf and .word document types.</w:t>
       </w:r>
     </w:p>
     <w:p>
@@ -321,25 +138,13 @@
         </w:numPr>
       </w:pPr>
       <w:r>
-        <w:t>In the system,</w:t>
-      </w:r>
-      <w:r>
-        <w:t xml:space="preserve"> there must be</w:t>
-      </w:r>
-      <w:r>
-        <w:t xml:space="preserve"> OfficeUser</w:t>
-      </w:r>
-      <w:r>
-        <w:t>s</w:t>
-      </w:r>
-      <w:r>
-        <w:t xml:space="preserve"> denoted as </w:t>
-      </w:r>
-      <w:r>
-        <w:t>their</w:t>
-      </w:r>
-      <w:r>
-        <w:t xml:space="preserve"> name, surname, birthdate, phone, e-mail, username, password, gender, address, city and country.</w:t>
+        <w:t>VehicleRentingSystem must</w:t>
+      </w:r>
+      <w:r>
+        <w:t xml:space="preserve"> </w:t>
+      </w:r>
+      <w:r>
+        <w:t>support the .jpg and .png image types.</w:t>
       </w:r>
     </w:p>
     <w:p>
@@ -351,25 +156,19 @@
         </w:numPr>
       </w:pPr>
       <w:r>
-        <w:t xml:space="preserve">In the system, </w:t>
-      </w:r>
-      <w:r>
-        <w:t xml:space="preserve">there must be RegionalDirectors </w:t>
-      </w:r>
-      <w:r>
-        <w:t xml:space="preserve">denoted as </w:t>
-      </w:r>
-      <w:r>
-        <w:t>their</w:t>
-      </w:r>
-      <w:r>
-        <w:t xml:space="preserve"> name, surname, </w:t>
-      </w:r>
-      <w:r>
-        <w:t xml:space="preserve">region, </w:t>
-      </w:r>
-      <w:r>
-        <w:t>birthdate, phone, e-mail, username, password, gender, address, city and country.</w:t>
+        <w:t xml:space="preserve">A </w:t>
+      </w:r>
+      <w:r>
+        <w:t>person</w:t>
+      </w:r>
+      <w:r>
+        <w:t xml:space="preserve"> which is never use any vehicle renting system before, must be able to rent a</w:t>
+      </w:r>
+      <w:r>
+        <w:t xml:space="preserve"> </w:t>
+      </w:r>
+      <w:r>
+        <w:t>vehicle from VehicleRentingSystem in 15 minutes.</w:t>
       </w:r>
     </w:p>
     <w:p>
@@ -381,7 +180,13 @@
         </w:numPr>
       </w:pPr>
       <w:r>
-        <w:t>The system must list avaliable vehicles at most 30 seconds.</w:t>
+        <w:t>VehicleRentingSystem must send e-mails to the users in 1 minutes after a user</w:t>
+      </w:r>
+      <w:r>
+        <w:t xml:space="preserve"> </w:t>
+      </w:r>
+      <w:r>
+        <w:t>completed a renting.</w:t>
       </w:r>
     </w:p>
     <w:p>
@@ -393,7 +198,10 @@
         </w:numPr>
       </w:pPr>
       <w:r>
-        <w:t>The system must prevent to rent the Vehicles with the damaged physical status.</w:t>
+        <w:t>A</w:t>
+      </w:r>
+      <w:r>
+        <w:t xml:space="preserve"> searching panel to list avaliable vehicles for renting must be presented only on the main page of the website.</w:t>
       </w:r>
     </w:p>
     <w:p>
@@ -405,16 +213,17 @@
         </w:numPr>
       </w:pPr>
       <w:r>
-        <w:t>The search panel on the main page of the website must be auto-scaled for different types of resolutions.</w:t>
-      </w:r>
+        <w:t>The VehicleRentingSystem must prevent to rent the Vehicles with the damaged physical status.</w:t>
+      </w:r>
+      <w:bookmarkStart w:id="0" w:name="_GoBack"/>
+      <w:bookmarkEnd w:id="0"/>
+    </w:p>
+    <w:p>
+      <w:pPr>
+        <w:ind w:left="360"/>
+      </w:pPr>
     </w:p>
     <w:p/>
-    <w:p>
-      <w:pPr>
-        <w:pStyle w:val="ListeParagraf"/>
-        <w:ind w:left="360"/>
-      </w:pPr>
-    </w:p>
     <w:p>
       <w:pPr>
         <w:rPr>
@@ -579,10 +388,10 @@
         </w:numPr>
       </w:pPr>
       <w:r>
-        <w:t>An Administrator</w:t>
-      </w:r>
-      <w:r>
-        <w:t xml:space="preserve"> and A RegionalDirector</w:t>
+        <w:t>A</w:t>
+      </w:r>
+      <w:r>
+        <w:t>n Administrator</w:t>
       </w:r>
       <w:r>
         <w:t xml:space="preserve"> can add new Offices to system and remove Offices from the system.</w:t>
@@ -600,9 +409,6 @@
         <w:t xml:space="preserve">An Administrator </w:t>
       </w:r>
       <w:r>
-        <w:t xml:space="preserve">and A RegionalDirector </w:t>
-      </w:r>
-      <w:r>
         <w:t>can manage the Offices in the system.</w:t>
       </w:r>
     </w:p>
@@ -615,19 +421,13 @@
         </w:numPr>
       </w:pPr>
       <w:r>
-        <w:t>A</w:t>
-      </w:r>
-      <w:r>
-        <w:t>n</w:t>
-      </w:r>
-      <w:r>
-        <w:t xml:space="preserve"> Administrator </w:t>
-      </w:r>
-      <w:r>
-        <w:t xml:space="preserve">and A RegionalDirector </w:t>
-      </w:r>
-      <w:r>
-        <w:t xml:space="preserve">can </w:t>
+        <w:t>An Administrator</w:t>
+      </w:r>
+      <w:r>
+        <w:t xml:space="preserve"> </w:t>
+      </w:r>
+      <w:r>
+        <w:t xml:space="preserve">an </w:t>
       </w:r>
       <w:r>
         <w:t>add new Vehicles to system and remove</w:t>
@@ -654,16 +454,10 @@
         </w:numPr>
       </w:pPr>
       <w:r>
-        <w:t>An Administrator</w:t>
-      </w:r>
-      <w:r>
-        <w:t xml:space="preserve"> </w:t>
-      </w:r>
-      <w:r>
-        <w:t>and A RegionalDirector</w:t>
-      </w:r>
-      <w:r>
-        <w:t xml:space="preserve"> can </w:t>
+        <w:t xml:space="preserve">An Administrator </w:t>
+      </w:r>
+      <w:r>
+        <w:t xml:space="preserve">can </w:t>
       </w:r>
       <w:r>
         <w:t>manage the</w:t>
@@ -684,7 +478,6 @@
         </w:numPr>
       </w:pPr>
       <w:r>
-        <w:lastRenderedPageBreak/>
         <w:t xml:space="preserve">A </w:t>
       </w:r>
       <w:r>
@@ -784,13 +577,29 @@
         </w:numPr>
       </w:pPr>
       <w:r>
-        <w:t xml:space="preserve">A RegisteredUser can filter the results after done a search for a specific instance </w:t>
-      </w:r>
-      <w:r>
-        <w:t>in terms of</w:t>
-      </w:r>
-      <w:r>
-        <w:t xml:space="preserve"> classes, gear types and fuel types of the Vehicles.</w:t>
+        <w:lastRenderedPageBreak/>
+        <w:t xml:space="preserve">A RegisteredUser can filter the </w:t>
+      </w:r>
+      <w:r>
+        <w:t xml:space="preserve">search </w:t>
+      </w:r>
+      <w:r>
+        <w:t>results</w:t>
+      </w:r>
+      <w:r>
+        <w:t xml:space="preserve"> of the Vehicles </w:t>
+      </w:r>
+      <w:r>
+        <w:t xml:space="preserve">in terms of classes, gear types and fuel types </w:t>
+      </w:r>
+      <w:r>
+        <w:t>after done a search for a specific instance</w:t>
+      </w:r>
+      <w:r>
+        <w:t>.</w:t>
+      </w:r>
+      <w:r>
+        <w:t xml:space="preserve"> </w:t>
       </w:r>
     </w:p>
     <w:p>
@@ -832,17 +641,52 @@
         </w:numPr>
       </w:pPr>
       <w:r>
-        <w:t xml:space="preserve">*A RegisteredUser, A OfficeUser, An Administrator and A RegionalDirector can change </w:t>
-      </w:r>
-      <w:r>
-        <w:t>his/her</w:t>
-      </w:r>
-      <w:r>
-        <w:t xml:space="preserve"> password in the system.</w:t>
-      </w:r>
-      <w:bookmarkStart w:id="0" w:name="_GoBack"/>
-      <w:bookmarkEnd w:id="0"/>
-    </w:p>
+        <w:t>*An Admin</w:t>
+      </w:r>
+      <w:r>
+        <w:t>istrator</w:t>
+      </w:r>
+      <w:r>
+        <w:t xml:space="preserve"> can manage the </w:t>
+      </w:r>
+      <w:r>
+        <w:t>OfficeUsers</w:t>
+      </w:r>
+      <w:r>
+        <w:t xml:space="preserve"> in the system.</w:t>
+      </w:r>
+    </w:p>
+    <w:p>
+      <w:pPr>
+        <w:pStyle w:val="ListeParagraf"/>
+        <w:numPr>
+          <w:ilvl w:val="0"/>
+          <w:numId w:val="26"/>
+        </w:numPr>
+      </w:pPr>
+      <w:r>
+        <w:t>*</w:t>
+      </w:r>
+      <w:r>
+        <w:t xml:space="preserve">A </w:t>
+      </w:r>
+      <w:r>
+        <w:t>Visitor</w:t>
+      </w:r>
+      <w:r>
+        <w:t xml:space="preserve"> can filter the results </w:t>
+      </w:r>
+      <w:r>
+        <w:t xml:space="preserve">of the Vehicles </w:t>
+      </w:r>
+      <w:r>
+        <w:t>in terms of classes, gear types and fuel types after done a search for a specific instance</w:t>
+      </w:r>
+      <w:r>
+        <w:t>.</w:t>
+      </w:r>
+    </w:p>
+    <w:p/>
     <w:p>
       <w:pPr>
         <w:pStyle w:val="ListeParagraf"/>
@@ -852,7 +696,90 @@
     <w:p>
       <w:pPr>
         <w:pStyle w:val="ListeParagraf"/>
-        <w:ind w:left="360"/>
+        <w:numPr>
+          <w:ilvl w:val="0"/>
+          <w:numId w:val="26"/>
+        </w:numPr>
+      </w:pPr>
+      <w:r>
+        <w:t>In the system, there must be Offices denoted as their name, address, e-mail, phone, fax, working-hours, city and country.</w:t>
+      </w:r>
+    </w:p>
+    <w:p>
+      <w:pPr>
+        <w:pStyle w:val="ListeParagraf"/>
+        <w:numPr>
+          <w:ilvl w:val="0"/>
+          <w:numId w:val="26"/>
+        </w:numPr>
+      </w:pPr>
+      <w:r>
+        <w:t>In the system, there must be Vehicles denoted as their model number, plate number, physical status, renting status, daily price, class, gear type, fuel type, number of seats, avaliable luggage, minimum driver’s age, minimum years of license, brake system, avaliability of airbags, avaliability of air conditioning and the name of the current Office.</w:t>
+      </w:r>
+    </w:p>
+    <w:p>
+      <w:pPr>
+        <w:pStyle w:val="ListeParagraf"/>
+        <w:numPr>
+          <w:ilvl w:val="0"/>
+          <w:numId w:val="26"/>
+        </w:numPr>
+      </w:pPr>
+      <w:r>
+        <w:t>In the system, there must be RegisteredUsers denoted as their name, surname,username, password, birthdate, phone, e-mail, gender, address, city, country and driver-license information.</w:t>
+      </w:r>
+    </w:p>
+    <w:p>
+      <w:pPr>
+        <w:pStyle w:val="ListeParagraf"/>
+        <w:numPr>
+          <w:ilvl w:val="0"/>
+          <w:numId w:val="26"/>
+        </w:numPr>
+      </w:pPr>
+      <w:r>
+        <w:t>In the system, there must be Administrators denoted as their name, username and e-mail.</w:t>
+      </w:r>
+    </w:p>
+    <w:p>
+      <w:pPr>
+        <w:pStyle w:val="ListeParagraf"/>
+        <w:numPr>
+          <w:ilvl w:val="0"/>
+          <w:numId w:val="26"/>
+        </w:numPr>
+      </w:pPr>
+      <w:r>
+        <w:t>In the system, there must be OfficeUsers denoted as their name, surname, birthdate, phone,office, e-mail, username, password, gender, address, city and country.</w:t>
+      </w:r>
+    </w:p>
+    <w:p>
+      <w:pPr>
+        <w:pStyle w:val="ListeParagraf"/>
+        <w:numPr>
+          <w:ilvl w:val="0"/>
+          <w:numId w:val="26"/>
+        </w:numPr>
+      </w:pPr>
+      <w:r>
+        <w:t xml:space="preserve">*All Offices and Vehicles of the </w:t>
+      </w:r>
+      <w:r>
+        <w:t>VehicleRentingSystem</w:t>
+      </w:r>
+      <w:r>
+        <w:t xml:space="preserve"> must be displayed on the website to all type of users.</w:t>
+      </w:r>
+      <w:r>
+        <w:t xml:space="preserve"> Offices </w:t>
+      </w:r>
+      <w:r>
+        <w:t>must be categorized as their countries and cities, in the other hand, the Vehicles must be categorized as their classess.</w:t>
+      </w:r>
+    </w:p>
+    <w:p>
+      <w:pPr>
+        <w:pStyle w:val="ListeParagraf"/>
       </w:pPr>
     </w:p>
     <w:p/>
@@ -1830,7 +1757,7 @@
   <w:abstractNum w:abstractNumId="11" w15:restartNumberingAfterBreak="0">
     <w:nsid w:val="45DD76D3"/>
     <w:multiLevelType w:val="hybridMultilevel"/>
-    <w:tmpl w:val="84DC6628"/>
+    <w:tmpl w:val="0A4EB850"/>
     <w:lvl w:ilvl="0" w:tplc="041F000F">
       <w:start w:val="1"/>
       <w:numFmt w:val="decimal"/>

</xml_diff>

<commit_message>
All Scenarios is coordinated and validated. Final req. list is updated.
</commit_message>
<xml_diff>
--- a/Documents/RequirementList/Requirements_List.docx
+++ b/Documents/RequirementList/Requirements_List.docx
@@ -213,10 +213,20 @@
         </w:numPr>
       </w:pPr>
       <w:r>
-        <w:t>The VehicleRentingSystem must prevent to rent the Vehicles with the damaged physical status.</w:t>
-      </w:r>
-      <w:bookmarkStart w:id="0" w:name="_GoBack"/>
-      <w:bookmarkEnd w:id="0"/>
+        <w:t xml:space="preserve">The VehicleRentingSystem must prevent to rent the Vehicles with the </w:t>
+      </w:r>
+      <w:r>
+        <w:t>“</w:t>
+      </w:r>
+      <w:r>
+        <w:t>damaged</w:t>
+      </w:r>
+      <w:r>
+        <w:t>”</w:t>
+      </w:r>
+      <w:r>
+        <w:t xml:space="preserve"> physical status.</w:t>
+      </w:r>
     </w:p>
     <w:p>
       <w:pPr>
@@ -421,10 +431,7 @@
         </w:numPr>
       </w:pPr>
       <w:r>
-        <w:t>An Administrator</w:t>
-      </w:r>
-      <w:r>
-        <w:t xml:space="preserve"> </w:t>
+        <w:t xml:space="preserve">An Administrator </w:t>
       </w:r>
       <w:r>
         <w:t xml:space="preserve">an </w:t>
@@ -587,10 +594,7 @@
         <w:t>results</w:t>
       </w:r>
       <w:r>
-        <w:t xml:space="preserve"> of the Vehicles </w:t>
-      </w:r>
-      <w:r>
-        <w:t xml:space="preserve">in terms of classes, gear types and fuel types </w:t>
+        <w:t xml:space="preserve"> of the Vehicles in terms of classes, gear types and fuel types </w:t>
       </w:r>
       <w:r>
         <w:t>after done a search for a specific instance</w:t>
@@ -665,26 +669,22 @@
         </w:numPr>
       </w:pPr>
       <w:r>
-        <w:t>*</w:t>
-      </w:r>
-      <w:r>
-        <w:t xml:space="preserve">A </w:t>
-      </w:r>
-      <w:r>
-        <w:t>Visitor</w:t>
-      </w:r>
-      <w:r>
-        <w:t xml:space="preserve"> can filter the results </w:t>
-      </w:r>
-      <w:r>
-        <w:t xml:space="preserve">of the Vehicles </w:t>
-      </w:r>
-      <w:r>
-        <w:t>in terms of classes, gear types and fuel types after done a search for a specific instance</w:t>
-      </w:r>
-      <w:r>
-        <w:t>.</w:t>
-      </w:r>
+        <w:t>*A Visitor can filter the results of the Vehicles in terms of classes, gear types and fuel types after done a search for a specific instance.</w:t>
+      </w:r>
+    </w:p>
+    <w:p>
+      <w:pPr>
+        <w:pStyle w:val="ListeParagraf"/>
+        <w:numPr>
+          <w:ilvl w:val="0"/>
+          <w:numId w:val="26"/>
+        </w:numPr>
+      </w:pPr>
+      <w:r>
+        <w:t>* An Administrator can add OfficeUsers to the system and remove OfficeUsers from the system.</w:t>
+      </w:r>
+      <w:bookmarkStart w:id="0" w:name="_GoBack"/>
+      <w:bookmarkEnd w:id="0"/>
     </w:p>
     <w:p/>
     <w:p>

</xml_diff>

<commit_message>
Req. List is updated. Duygu use cases is updated.
</commit_message>
<xml_diff>
--- a/Documents/RequirementList/Requirements_List.docx
+++ b/Documents/RequirementList/Requirements_List.docx
@@ -669,7 +669,13 @@
         </w:numPr>
       </w:pPr>
       <w:r>
-        <w:t>*A Visitor can filter the results of the Vehicles in terms of classes, gear types and fuel types after done a search for a specific instance.</w:t>
+        <w:t xml:space="preserve">*A Visitor can filter the </w:t>
+      </w:r>
+      <w:r>
+        <w:t xml:space="preserve">search </w:t>
+      </w:r>
+      <w:r>
+        <w:t>results of the Vehicles in terms of classes, gear types and fuel types after done a search for a specific instance.</w:t>
       </w:r>
     </w:p>
     <w:p>

</xml_diff>

<commit_message>
New users is added. Req. list updated. Use case diagram is updated. All use case and scenarios are coordinated.
</commit_message>
<xml_diff>
--- a/Documents/RequirementList/Requirements_List.docx
+++ b/Documents/RequirementList/Requirements_List.docx
@@ -272,19 +272,19 @@
         </w:numPr>
       </w:pPr>
       <w:r>
-        <w:t>A Visitor can list avaliable vehicles to rent through providing the receiving date</w:t>
-      </w:r>
-      <w:r>
-        <w:t xml:space="preserve"> and receiving </w:t>
-      </w:r>
-      <w:r>
-        <w:t xml:space="preserve">office together with returning date and </w:t>
-      </w:r>
-      <w:r>
-        <w:t xml:space="preserve">returning </w:t>
-      </w:r>
-      <w:r>
-        <w:t>Office.</w:t>
+        <w:t xml:space="preserve">A </w:t>
+      </w:r>
+      <w:r>
+        <w:t>User</w:t>
+      </w:r>
+      <w:r>
+        <w:t xml:space="preserve"> can list avaliable vehicles by providing </w:t>
+      </w:r>
+      <w:r>
+        <w:t>receiving date, receiving office, returning date and returning office</w:t>
+      </w:r>
+      <w:r>
+        <w:t>.</w:t>
       </w:r>
     </w:p>
     <w:p>
@@ -296,16 +296,16 @@
         </w:numPr>
       </w:pPr>
       <w:r>
-        <w:t xml:space="preserve">A </w:t>
-      </w:r>
-      <w:r>
-        <w:t>Registered</w:t>
-      </w:r>
-      <w:r>
-        <w:t xml:space="preserve">User can list avaliable vehicles by providing </w:t>
-      </w:r>
-      <w:r>
-        <w:t>receiving date, receiving office, returning date and returning office</w:t>
+        <w:t xml:space="preserve"> </w:t>
+      </w:r>
+      <w:r>
+        <w:t>A RegisteredUser can rent vehicles</w:t>
+      </w:r>
+      <w:r>
+        <w:t xml:space="preserve"> by providing his/her billing information</w:t>
+      </w:r>
+      <w:r>
+        <w:t xml:space="preserve"> and personal information</w:t>
       </w:r>
       <w:r>
         <w:t>.</w:t>
@@ -320,16 +320,7 @@
         </w:numPr>
       </w:pPr>
       <w:r>
-        <w:t xml:space="preserve"> </w:t>
-      </w:r>
-      <w:r>
-        <w:t>A RegisteredUser can rent vehicles</w:t>
-      </w:r>
-      <w:r>
-        <w:t xml:space="preserve"> by providing his/her billing information</w:t>
-      </w:r>
-      <w:r>
-        <w:t>.</w:t>
+        <w:t>A RegisteredUser can display the information of the vehichles that she/he rented.</w:t>
       </w:r>
     </w:p>
     <w:p>
@@ -341,7 +332,13 @@
         </w:numPr>
       </w:pPr>
       <w:r>
-        <w:t>A RegisteredUser can display the information of the vehichles that she/he rented.</w:t>
+        <w:t>A RegisteredUser can extend the date of the</w:t>
+      </w:r>
+      <w:r>
+        <w:t xml:space="preserve"> his or her</w:t>
+      </w:r>
+      <w:r>
+        <w:t xml:space="preserve"> rents.</w:t>
       </w:r>
     </w:p>
     <w:p>
@@ -353,13 +350,22 @@
         </w:numPr>
       </w:pPr>
       <w:r>
-        <w:t>A RegisteredUser can extend the date of the</w:t>
-      </w:r>
-      <w:r>
-        <w:t xml:space="preserve"> his or her</w:t>
-      </w:r>
-      <w:r>
-        <w:t xml:space="preserve"> rents.</w:t>
+        <w:t xml:space="preserve">A RegisteredUser can change the </w:t>
+      </w:r>
+      <w:r>
+        <w:t>returning</w:t>
+      </w:r>
+      <w:r>
+        <w:t xml:space="preserve"> </w:t>
+      </w:r>
+      <w:r>
+        <w:t>Office</w:t>
+      </w:r>
+      <w:r>
+        <w:t xml:space="preserve"> of a current renting</w:t>
+      </w:r>
+      <w:r>
+        <w:t>.</w:t>
       </w:r>
     </w:p>
     <w:p>
@@ -371,22 +377,13 @@
         </w:numPr>
       </w:pPr>
       <w:r>
-        <w:t xml:space="preserve">A RegisteredUser can change the </w:t>
-      </w:r>
-      <w:r>
-        <w:t>returning</w:t>
-      </w:r>
-      <w:r>
-        <w:t xml:space="preserve"> </w:t>
-      </w:r>
-      <w:r>
-        <w:t>Office</w:t>
-      </w:r>
-      <w:r>
-        <w:t xml:space="preserve"> of a current renting</w:t>
-      </w:r>
-      <w:r>
-        <w:t>.</w:t>
+        <w:t>A</w:t>
+      </w:r>
+      <w:r>
+        <w:t>n Administrator</w:t>
+      </w:r>
+      <w:r>
+        <w:t xml:space="preserve"> can add new Offices to system and remove Offices from the system.</w:t>
       </w:r>
     </w:p>
     <w:p>
@@ -398,13 +395,16 @@
         </w:numPr>
       </w:pPr>
       <w:r>
-        <w:t>A</w:t>
-      </w:r>
-      <w:r>
-        <w:t>n Administrator</w:t>
-      </w:r>
-      <w:r>
-        <w:t xml:space="preserve"> can add new Offices to system and remove Offices from the system.</w:t>
+        <w:t xml:space="preserve">An Administrator </w:t>
+      </w:r>
+      <w:r>
+        <w:t xml:space="preserve">can </w:t>
+      </w:r>
+      <w:r>
+        <w:t>update</w:t>
+      </w:r>
+      <w:r>
+        <w:t xml:space="preserve"> the Offices in the system.</w:t>
       </w:r>
     </w:p>
     <w:p>
@@ -419,7 +419,22 @@
         <w:t xml:space="preserve">An Administrator </w:t>
       </w:r>
       <w:r>
-        <w:t>can manage the Offices in the system.</w:t>
+        <w:t xml:space="preserve">an </w:t>
+      </w:r>
+      <w:r>
+        <w:t>add new Vehicles to system and remove</w:t>
+      </w:r>
+      <w:r>
+        <w:t xml:space="preserve"> </w:t>
+      </w:r>
+      <w:r>
+        <w:t>Vehicles</w:t>
+      </w:r>
+      <w:r>
+        <w:t xml:space="preserve"> from</w:t>
+      </w:r>
+      <w:r>
+        <w:t xml:space="preserve"> the system.</w:t>
       </w:r>
     </w:p>
     <w:p>
@@ -434,22 +449,19 @@
         <w:t xml:space="preserve">An Administrator </w:t>
       </w:r>
       <w:r>
-        <w:t xml:space="preserve">an </w:t>
-      </w:r>
-      <w:r>
-        <w:t>add new Vehicles to system and remove</w:t>
+        <w:t xml:space="preserve">can </w:t>
+      </w:r>
+      <w:r>
+        <w:t>update</w:t>
+      </w:r>
+      <w:r>
+        <w:t xml:space="preserve"> the</w:t>
       </w:r>
       <w:r>
         <w:t xml:space="preserve"> </w:t>
       </w:r>
       <w:r>
-        <w:t>Vehicles</w:t>
-      </w:r>
-      <w:r>
-        <w:t xml:space="preserve"> from</w:t>
-      </w:r>
-      <w:r>
-        <w:t xml:space="preserve"> the system.</w:t>
+        <w:t>Vehicles in the system.</w:t>
       </w:r>
     </w:p>
     <w:p>
@@ -461,19 +473,25 @@
         </w:numPr>
       </w:pPr>
       <w:r>
-        <w:t xml:space="preserve">An Administrator </w:t>
-      </w:r>
-      <w:r>
-        <w:t xml:space="preserve">can </w:t>
-      </w:r>
-      <w:r>
-        <w:t>manage the</w:t>
-      </w:r>
-      <w:r>
-        <w:t xml:space="preserve"> </w:t>
-      </w:r>
-      <w:r>
-        <w:t>Vehicles in the system.</w:t>
+        <w:t xml:space="preserve">A </w:t>
+      </w:r>
+      <w:r>
+        <w:t>Registered</w:t>
+      </w:r>
+      <w:r>
+        <w:t>User can change his/her</w:t>
+      </w:r>
+      <w:r>
+        <w:t xml:space="preserve"> personal information in the system which are</w:t>
+      </w:r>
+      <w:r>
+        <w:t xml:space="preserve"> name, surname, phone, e-mail, birthdate</w:t>
+      </w:r>
+      <w:r>
+        <w:t>, gender, driver’s licence information, address, city and country</w:t>
+      </w:r>
+      <w:r>
+        <w:t>.</w:t>
       </w:r>
     </w:p>
     <w:p>
@@ -488,19 +506,16 @@
         <w:t xml:space="preserve">A </w:t>
       </w:r>
       <w:r>
-        <w:t>Registered</w:t>
-      </w:r>
-      <w:r>
-        <w:t>User can change his/her</w:t>
-      </w:r>
-      <w:r>
-        <w:t xml:space="preserve"> personal information in the system which are</w:t>
-      </w:r>
-      <w:r>
-        <w:t xml:space="preserve"> name, surname, phone, e-mail, birthdate</w:t>
-      </w:r>
-      <w:r>
-        <w:t>, gender, driver’s licence information, address, city and country</w:t>
+        <w:t>V</w:t>
+      </w:r>
+      <w:r>
+        <w:t>isitor can register the system through providing his/her name, surname, username, e-mail</w:t>
+      </w:r>
+      <w:r>
+        <w:t xml:space="preserve"> and </w:t>
+      </w:r>
+      <w:r>
+        <w:t>password</w:t>
       </w:r>
       <w:r>
         <w:t>.</w:t>
@@ -518,19 +533,10 @@
         <w:t xml:space="preserve">A </w:t>
       </w:r>
       <w:r>
-        <w:t>V</w:t>
-      </w:r>
-      <w:r>
-        <w:t>isitor can register the system through providing his/her name, surname, username, e-mail</w:t>
-      </w:r>
-      <w:r>
-        <w:t xml:space="preserve"> and </w:t>
-      </w:r>
-      <w:r>
-        <w:t>password</w:t>
-      </w:r>
-      <w:r>
-        <w:t>.</w:t>
+        <w:t>System</w:t>
+      </w:r>
+      <w:r>
+        <w:t>User can enter the system by providing his/her username and password.</w:t>
       </w:r>
     </w:p>
     <w:p>
@@ -542,7 +548,19 @@
         </w:numPr>
       </w:pPr>
       <w:r>
-        <w:t>A RegisteredUser can enter the system by providing his/her username and password.</w:t>
+        <w:t xml:space="preserve">A OfficeUser can view </w:t>
+      </w:r>
+      <w:r>
+        <w:t xml:space="preserve">and </w:t>
+      </w:r>
+      <w:r>
+        <w:t>update</w:t>
+      </w:r>
+      <w:r>
+        <w:t xml:space="preserve"> the </w:t>
+      </w:r>
+      <w:r>
+        <w:t>rentings of the Users.</w:t>
       </w:r>
     </w:p>
     <w:p>
@@ -554,13 +572,7 @@
         </w:numPr>
       </w:pPr>
       <w:r>
-        <w:t xml:space="preserve">A OfficeUser can view </w:t>
-      </w:r>
-      <w:r>
-        <w:t xml:space="preserve">and manage the </w:t>
-      </w:r>
-      <w:r>
-        <w:t>rentings of the Users.</w:t>
+        <w:t>A RegisteredUser can use discounts when rent a vehicle.</w:t>
       </w:r>
     </w:p>
     <w:p>
@@ -572,7 +584,25 @@
         </w:numPr>
       </w:pPr>
       <w:r>
-        <w:t>A RegisteredUser can use discounts when rent a vehicle.</w:t>
+        <w:t xml:space="preserve">A User can filter the </w:t>
+      </w:r>
+      <w:r>
+        <w:t xml:space="preserve">search </w:t>
+      </w:r>
+      <w:r>
+        <w:t>results</w:t>
+      </w:r>
+      <w:r>
+        <w:t xml:space="preserve"> of the Vehicles in terms of classes, gear types and fuel types </w:t>
+      </w:r>
+      <w:r>
+        <w:t>after done a search for a specific instance</w:t>
+      </w:r>
+      <w:r>
+        <w:t>.</w:t>
+      </w:r>
+      <w:r>
+        <w:t xml:space="preserve"> </w:t>
       </w:r>
     </w:p>
     <w:p>
@@ -585,25 +615,25 @@
       </w:pPr>
       <w:r>
         <w:lastRenderedPageBreak/>
-        <w:t xml:space="preserve">A RegisteredUser can filter the </w:t>
-      </w:r>
-      <w:r>
-        <w:t xml:space="preserve">search </w:t>
-      </w:r>
-      <w:r>
-        <w:t>results</w:t>
-      </w:r>
-      <w:r>
-        <w:t xml:space="preserve"> of the Vehicles in terms of classes, gear types and fuel types </w:t>
-      </w:r>
-      <w:r>
-        <w:t>after done a search for a specific instance</w:t>
-      </w:r>
-      <w:r>
-        <w:t>.</w:t>
-      </w:r>
-      <w:r>
-        <w:t xml:space="preserve"> </w:t>
+        <w:t xml:space="preserve">A User can </w:t>
+      </w:r>
+      <w:r>
+        <w:t xml:space="preserve">change </w:t>
+      </w:r>
+      <w:r>
+        <w:t xml:space="preserve">the receiving date, receiving office, returning date and returning office </w:t>
+      </w:r>
+      <w:r>
+        <w:t xml:space="preserve">of the search </w:t>
+      </w:r>
+      <w:r>
+        <w:t xml:space="preserve">after </w:t>
+      </w:r>
+      <w:r>
+        <w:t>completed</w:t>
+      </w:r>
+      <w:r>
+        <w:t xml:space="preserve"> a search for a specific instance.</w:t>
       </w:r>
     </w:p>
     <w:p>
@@ -615,25 +645,25 @@
         </w:numPr>
       </w:pPr>
       <w:r>
-        <w:t xml:space="preserve">A RegisteredUser can </w:t>
-      </w:r>
-      <w:r>
-        <w:t xml:space="preserve">change </w:t>
-      </w:r>
-      <w:r>
-        <w:t xml:space="preserve">the receiving date, receiving office, returning date and returning office </w:t>
-      </w:r>
-      <w:r>
-        <w:t xml:space="preserve">of the search </w:t>
-      </w:r>
-      <w:r>
-        <w:t xml:space="preserve">after </w:t>
-      </w:r>
-      <w:r>
-        <w:t>completed</w:t>
-      </w:r>
-      <w:r>
-        <w:t xml:space="preserve"> a search for a specific instance.</w:t>
+        <w:t>An Admin</w:t>
+      </w:r>
+      <w:r>
+        <w:t>istrator</w:t>
+      </w:r>
+      <w:r>
+        <w:t xml:space="preserve"> can </w:t>
+      </w:r>
+      <w:r>
+        <w:t>update</w:t>
+      </w:r>
+      <w:r>
+        <w:t xml:space="preserve"> the </w:t>
+      </w:r>
+      <w:r>
+        <w:t>OfficeUsers</w:t>
+      </w:r>
+      <w:r>
+        <w:t xml:space="preserve"> in the system.</w:t>
       </w:r>
     </w:p>
     <w:p>
@@ -645,19 +675,7 @@
         </w:numPr>
       </w:pPr>
       <w:r>
-        <w:t>*An Admin</w:t>
-      </w:r>
-      <w:r>
-        <w:t>istrator</w:t>
-      </w:r>
-      <w:r>
-        <w:t xml:space="preserve"> can manage the </w:t>
-      </w:r>
-      <w:r>
-        <w:t>OfficeUsers</w:t>
-      </w:r>
-      <w:r>
-        <w:t xml:space="preserve"> in the system.</w:t>
+        <w:t>*A SystemUser can change his/her password in the system.</w:t>
       </w:r>
     </w:p>
     <w:p>
@@ -669,14 +687,10 @@
         </w:numPr>
       </w:pPr>
       <w:r>
-        <w:t xml:space="preserve">*A Visitor can filter the </w:t>
-      </w:r>
-      <w:r>
-        <w:t xml:space="preserve">search </w:t>
-      </w:r>
-      <w:r>
-        <w:t>results of the Vehicles in terms of classes, gear types and fuel types after done a search for a specific instance.</w:t>
-      </w:r>
+        <w:t>An Administrator can add OfficeUsers to the system and remove OfficeUsers from the system.</w:t>
+      </w:r>
+      <w:bookmarkStart w:id="0" w:name="_GoBack"/>
+      <w:bookmarkEnd w:id="0"/>
     </w:p>
     <w:p>
       <w:pPr>
@@ -687,17 +701,8 @@
         </w:numPr>
       </w:pPr>
       <w:r>
-        <w:t>* An Administrator can add OfficeUsers to the system and remove OfficeUsers from the system.</w:t>
-      </w:r>
-      <w:bookmarkStart w:id="0" w:name="_GoBack"/>
-      <w:bookmarkEnd w:id="0"/>
-    </w:p>
-    <w:p/>
-    <w:p>
-      <w:pPr>
-        <w:pStyle w:val="ListeParagraf"/>
-        <w:ind w:left="360"/>
-      </w:pPr>
+        <w:t>There must be six type of users in the system which are User, Visitor, SystemUser, RegisteredUser, OfficeUser and Administrator.</w:t>
+      </w:r>
     </w:p>
     <w:p>
       <w:pPr>
@@ -708,7 +713,7 @@
         </w:numPr>
       </w:pPr>
       <w:r>
-        <w:t>In the system, there must be Offices denoted as their name, address, e-mail, phone, fax, working-hours, city and country.</w:t>
+        <w:t>RegisteredUser, OfficeUser and Administrator are SystemUsers.</w:t>
       </w:r>
     </w:p>
     <w:p>
@@ -720,7 +725,7 @@
         </w:numPr>
       </w:pPr>
       <w:r>
-        <w:t>In the system, there must be Vehicles denoted as their model number, plate number, physical status, renting status, daily price, class, gear type, fuel type, number of seats, avaliable luggage, minimum driver’s age, minimum years of license, brake system, avaliability of airbags, avaliability of air conditioning and the name of the current Office.</w:t>
+        <w:t>SystemUsers and Visitors are Users.</w:t>
       </w:r>
     </w:p>
     <w:p>
@@ -732,7 +737,7 @@
         </w:numPr>
       </w:pPr>
       <w:r>
-        <w:t>In the system, there must be RegisteredUsers denoted as their name, surname,username, password, birthdate, phone, e-mail, gender, address, city, country and driver-license information.</w:t>
+        <w:t>In the system, there must be Offices denoted as their name, address, e-mail, phone, fax, working-hours, city and country.</w:t>
       </w:r>
     </w:p>
     <w:p>
@@ -744,7 +749,7 @@
         </w:numPr>
       </w:pPr>
       <w:r>
-        <w:t>In the system, there must be Administrators denoted as their name, username and e-mail.</w:t>
+        <w:t>In the system, there must be Vehicles denoted as their model number, plate number, physical status, renting status, daily price, class, gear type, fuel type, number of seats, avaliable luggage, minimum driver’s age, minimum years of license, brake system, avaliability of airbags, avaliability of air conditioning and the name of the current Office.</w:t>
       </w:r>
     </w:p>
     <w:p>
@@ -756,7 +761,7 @@
         </w:numPr>
       </w:pPr>
       <w:r>
-        <w:t>In the system, there must be OfficeUsers denoted as their name, surname, birthdate, phone,office, e-mail, username, password, gender, address, city and country.</w:t>
+        <w:t>In the system, there must be RegisteredUsers denoted as their name, surname,username, password, birthdate, phone, e-mail, gender, address, city, country and driver-license information.</w:t>
       </w:r>
     </w:p>
     <w:p>
@@ -768,7 +773,31 @@
         </w:numPr>
       </w:pPr>
       <w:r>
-        <w:t xml:space="preserve">*All Offices and Vehicles of the </w:t>
+        <w:t>In the system, there must be Administrators denoted as their name, username and e-mail.</w:t>
+      </w:r>
+    </w:p>
+    <w:p>
+      <w:pPr>
+        <w:pStyle w:val="ListeParagraf"/>
+        <w:numPr>
+          <w:ilvl w:val="0"/>
+          <w:numId w:val="26"/>
+        </w:numPr>
+      </w:pPr>
+      <w:r>
+        <w:t>In the system, there must be OfficeUsers denoted as their name, surname, birthdate, phone,office, e-mail, username, password, gender, address, city and country.</w:t>
+      </w:r>
+    </w:p>
+    <w:p>
+      <w:pPr>
+        <w:pStyle w:val="ListeParagraf"/>
+        <w:numPr>
+          <w:ilvl w:val="0"/>
+          <w:numId w:val="26"/>
+        </w:numPr>
+      </w:pPr>
+      <w:r>
+        <w:t xml:space="preserve">Offices and Vehicles of the </w:t>
       </w:r>
       <w:r>
         <w:t>VehicleRentingSystem</w:t>

</xml_diff>